<commit_message>
time for PPT introductions
</commit_message>
<xml_diff>
--- a/Final/HybridModel_3470_Final.docx
+++ b/Final/HybridModel_3470_Final.docx
@@ -40,7 +40,7 @@
         </w:rPr>
         <w:t>Lichen W</w:t>
       </w:r>
-      <w:ins w:id="0" w:author="Lichen Wu" w:date="2022-06-04T17:51:00Z">
+      <w:ins w:id="1" w:author="Lichen Wu" w:date="2022-06-04T17:51:00Z">
         <w:r>
           <w:rPr>
             <w:sz w:val="22"/>
@@ -49,7 +49,7 @@
           <w:t>U</w:t>
         </w:r>
       </w:ins>
-      <w:del w:id="1" w:author="Lichen Wu" w:date="2022-06-04T17:50:00Z">
+      <w:del w:id="2" w:author="Lichen Wu" w:date="2022-06-04T17:50:00Z">
         <w:r>
           <w:rPr>
             <w:sz w:val="22"/>
@@ -103,7 +103,7 @@
         </w:rPr>
         <w:t>W</w:t>
       </w:r>
-      <w:ins w:id="2" w:author="Lichen Wu" w:date="2022-06-04T17:51:00Z">
+      <w:ins w:id="3" w:author="Lichen Wu" w:date="2022-06-04T17:51:00Z">
         <w:r>
           <w:rPr>
             <w:sz w:val="22"/>
@@ -112,7 +112,7 @@
           <w:t>ANG</w:t>
         </w:r>
       </w:ins>
-      <w:del w:id="3" w:author="Lichen Wu" w:date="2022-06-04T17:51:00Z">
+      <w:del w:id="4" w:author="Lichen Wu" w:date="2022-06-04T17:51:00Z">
         <w:r>
           <w:rPr>
             <w:sz w:val="22"/>
@@ -143,7 +143,7 @@
         </w:rPr>
         <w:t>, James B</w:t>
       </w:r>
-      <w:ins w:id="4" w:author="Lichen Wu" w:date="2022-06-04T17:51:00Z">
+      <w:ins w:id="5" w:author="Lichen Wu" w:date="2022-06-04T17:51:00Z">
         <w:r>
           <w:rPr>
             <w:sz w:val="22"/>
@@ -152,7 +152,7 @@
           <w:t>RAUN</w:t>
         </w:r>
       </w:ins>
-      <w:del w:id="5" w:author="Lichen Wu" w:date="2022-06-04T17:51:00Z">
+      <w:del w:id="6" w:author="Lichen Wu" w:date="2022-06-04T17:51:00Z">
         <w:r>
           <w:rPr>
             <w:sz w:val="22"/>
@@ -843,11 +843,33 @@
         </w:rPr>
         <w:t xml:space="preserve">GGMR), and a </w:t>
       </w:r>
-      <w:r>
-        <w:rPr>
-          <w:lang w:eastAsia="zh-CN"/>
-        </w:rPr>
-        <w:t>Mean Absolute</w:t>
+      <w:del w:id="7" w:author="Lichen Wu" w:date="2022-06-04T19:54:00Z">
+        <w:r>
+          <w:rPr>
+            <w:lang w:eastAsia="zh-CN"/>
+          </w:rPr>
+          <w:delText xml:space="preserve">Mean </w:delText>
+        </w:r>
+      </w:del>
+      <w:ins w:id="8" w:author="Lichen Wu" w:date="2022-06-04T19:54:00Z">
+        <w:r>
+          <w:rPr>
+            <w:lang w:eastAsia="zh-CN"/>
+          </w:rPr>
+          <w:t>Median</w:t>
+        </w:r>
+        <w:r>
+          <w:rPr>
+            <w:lang w:eastAsia="zh-CN"/>
+          </w:rPr>
+          <w:t xml:space="preserve"> </w:t>
+        </w:r>
+      </w:ins>
+      <w:r>
+        <w:rPr>
+          <w:lang w:eastAsia="zh-CN"/>
+        </w:rPr>
+        <w:t>Absolute</w:t>
       </w:r>
       <w:r>
         <w:rPr>
@@ -867,47 +889,175 @@
         </w:rPr>
         <w:t>(</w:t>
       </w:r>
-      <w:r>
-        <w:rPr>
-          <w:lang w:eastAsia="zh-CN"/>
-        </w:rPr>
-        <w:t>MAPE</w:t>
-      </w:r>
-      <w:r>
-        <w:rPr>
-          <w:lang w:eastAsia="zh-CN"/>
-        </w:rPr>
-        <w:t>)</w:t>
-      </w:r>
-      <w:r>
-        <w:rPr>
-          <w:lang w:eastAsia="zh-CN"/>
-        </w:rPr>
-        <w:t xml:space="preserve"> of 19.31 percent (89.22 percent lower </w:t>
-      </w:r>
-      <w:r>
-        <w:rPr>
-          <w:lang w:eastAsia="zh-CN"/>
-        </w:rPr>
-        <w:t>than the</w:t>
-      </w:r>
-      <w:r>
-        <w:rPr>
-          <w:lang w:eastAsia="zh-CN"/>
-        </w:rPr>
-        <w:t xml:space="preserve"> RC, 8.43 percent lower </w:t>
-      </w:r>
-      <w:r>
-        <w:rPr>
-          <w:lang w:eastAsia="zh-CN"/>
-        </w:rPr>
-        <w:t xml:space="preserve">than the </w:t>
-      </w:r>
-      <w:r>
-        <w:rPr>
-          <w:lang w:eastAsia="zh-CN"/>
-        </w:rPr>
-        <w:t>GGMR).</w:t>
+      <w:proofErr w:type="spellStart"/>
+      <w:del w:id="9" w:author="Lichen Wu" w:date="2022-06-04T19:54:00Z">
+        <w:r>
+          <w:rPr>
+            <w:lang w:eastAsia="zh-CN"/>
+          </w:rPr>
+          <w:delText>MAPE</w:delText>
+        </w:r>
+        <w:r>
+          <w:rPr>
+            <w:lang w:eastAsia="zh-CN"/>
+          </w:rPr>
+          <w:delText>)</w:delText>
+        </w:r>
+        <w:r>
+          <w:rPr>
+            <w:lang w:eastAsia="zh-CN"/>
+          </w:rPr>
+          <w:delText xml:space="preserve"> of </w:delText>
+        </w:r>
+      </w:del>
+      <w:ins w:id="10" w:author="Lichen Wu" w:date="2022-06-04T19:54:00Z">
+        <w:r>
+          <w:rPr>
+            <w:lang w:eastAsia="zh-CN"/>
+          </w:rPr>
+          <w:t>M</w:t>
+        </w:r>
+        <w:r>
+          <w:rPr>
+            <w:lang w:eastAsia="zh-CN"/>
+          </w:rPr>
+          <w:t>d</w:t>
+        </w:r>
+        <w:r>
+          <w:rPr>
+            <w:lang w:eastAsia="zh-CN"/>
+          </w:rPr>
+          <w:t>APE</w:t>
+        </w:r>
+        <w:proofErr w:type="spellEnd"/>
+        <w:r>
+          <w:rPr>
+            <w:lang w:eastAsia="zh-CN"/>
+          </w:rPr>
+          <w:t>)</w:t>
+        </w:r>
+        <w:r>
+          <w:rPr>
+            <w:lang w:eastAsia="zh-CN"/>
+          </w:rPr>
+          <w:t xml:space="preserve"> of </w:t>
+        </w:r>
+        <w:r>
+          <w:rPr>
+            <w:lang w:eastAsia="zh-CN"/>
+          </w:rPr>
+          <w:t>6.49</w:t>
+        </w:r>
+        <w:r>
+          <w:rPr>
+            <w:lang w:eastAsia="zh-CN"/>
+          </w:rPr>
+          <w:t xml:space="preserve"> percent (</w:t>
+        </w:r>
+        <w:r>
+          <w:rPr>
+            <w:lang w:eastAsia="zh-CN"/>
+          </w:rPr>
+          <w:t>3.89</w:t>
+        </w:r>
+        <w:r>
+          <w:rPr>
+            <w:lang w:eastAsia="zh-CN"/>
+          </w:rPr>
+          <w:t xml:space="preserve"> percent lower </w:t>
+        </w:r>
+        <w:r>
+          <w:rPr>
+            <w:lang w:eastAsia="zh-CN"/>
+          </w:rPr>
+          <w:t>than the</w:t>
+        </w:r>
+        <w:r>
+          <w:rPr>
+            <w:lang w:eastAsia="zh-CN"/>
+          </w:rPr>
+          <w:t xml:space="preserve"> RC, </w:t>
+        </w:r>
+        <w:r>
+          <w:rPr>
+            <w:lang w:eastAsia="zh-CN"/>
+          </w:rPr>
+          <w:t>and 6.36</w:t>
+        </w:r>
+        <w:r>
+          <w:rPr>
+            <w:lang w:eastAsia="zh-CN"/>
+          </w:rPr>
+          <w:t xml:space="preserve"> percent lower </w:t>
+        </w:r>
+        <w:r>
+          <w:rPr>
+            <w:lang w:eastAsia="zh-CN"/>
+          </w:rPr>
+          <w:t>than the</w:t>
+        </w:r>
+        <w:r>
+          <w:rPr>
+            <w:lang w:eastAsia="zh-CN"/>
+          </w:rPr>
+          <w:t xml:space="preserve"> RC</w:t>
+        </w:r>
+        <w:r>
+          <w:rPr>
+            <w:lang w:eastAsia="zh-CN"/>
+          </w:rPr>
+          <w:t xml:space="preserve"> and </w:t>
+        </w:r>
+        <w:r>
+          <w:rPr>
+            <w:lang w:eastAsia="zh-CN"/>
+          </w:rPr>
+          <w:t>GGMR</w:t>
+        </w:r>
+        <w:r>
+          <w:rPr>
+            <w:lang w:eastAsia="zh-CN"/>
+          </w:rPr>
+          <w:t>, respectively</w:t>
+        </w:r>
+      </w:ins>
+      <w:del w:id="11" w:author="Lichen Wu" w:date="2022-06-04T19:54:00Z">
+        <w:r>
+          <w:rPr>
+            <w:lang w:eastAsia="zh-CN"/>
+          </w:rPr>
+          <w:delText xml:space="preserve">19.31 percent (89.22 percent lower </w:delText>
+        </w:r>
+        <w:r>
+          <w:rPr>
+            <w:lang w:eastAsia="zh-CN"/>
+          </w:rPr>
+          <w:delText>than the</w:delText>
+        </w:r>
+        <w:r>
+          <w:rPr>
+            <w:lang w:eastAsia="zh-CN"/>
+          </w:rPr>
+          <w:delText xml:space="preserve"> RC, 8.43 percent lower </w:delText>
+        </w:r>
+        <w:r>
+          <w:rPr>
+            <w:lang w:eastAsia="zh-CN"/>
+          </w:rPr>
+          <w:delText xml:space="preserve">than the </w:delText>
+        </w:r>
+        <w:r>
+          <w:rPr>
+            <w:lang w:eastAsia="zh-CN"/>
+          </w:rPr>
+          <w:delText>GGMR</w:delText>
+        </w:r>
+      </w:del>
+      <w:r>
+        <w:rPr>
+          <w:lang w:eastAsia="zh-CN"/>
+        </w:rPr>
+        <w:t>).</w:t>
       </w:r>
       <w:r>
         <w:t xml:space="preserve"> </w:t>
@@ -1364,12 +1514,19 @@
         <w:rPr>
           <w:bCs/>
         </w:rPr>
-        <w:t xml:space="preserve"> categories: </w:t>
+        <w:t xml:space="preserve"> </w:t>
       </w:r>
       <w:r>
         <w:rPr>
           <w:bCs/>
         </w:rPr>
+        <w:lastRenderedPageBreak/>
+        <w:t xml:space="preserve">categories: </w:t>
+      </w:r>
+      <w:r>
+        <w:rPr>
+          <w:bCs/>
+        </w:rPr>
         <w:t>first</w:t>
       </w:r>
       <w:r>
@@ -1424,14 +1581,7 @@
         <w:rPr>
           <w:bCs/>
         </w:rPr>
-        <w:t xml:space="preserve">, and data-driven </w:t>
-      </w:r>
-      <w:r>
-        <w:rPr>
-          <w:bCs/>
-        </w:rPr>
-        <w:lastRenderedPageBreak/>
-        <w:t>models</w:t>
+        <w:t>, and data-driven models</w:t>
       </w:r>
       <w:r>
         <w:rPr>
@@ -3408,7 +3558,7 @@
               <w:lastRenderedPageBreak/>
               <w:t>(</w:t>
             </w:r>
-            <w:bookmarkStart w:id="6" w:name="state_space"/>
+            <w:bookmarkStart w:id="12" w:name="state_space"/>
             <w:r>
               <w:fldChar w:fldCharType="begin"/>
             </w:r>
@@ -3430,7 +3580,7 @@
               </w:rPr>
               <w:fldChar w:fldCharType="end"/>
             </w:r>
-            <w:bookmarkEnd w:id="6"/>
+            <w:bookmarkEnd w:id="12"/>
             <w:r>
               <w:t>)</w:t>
             </w:r>
@@ -4483,7 +4633,7 @@
             <w:r>
               <w:t>(</w:t>
             </w:r>
-            <w:bookmarkStart w:id="7" w:name="rc_opt"/>
+            <w:bookmarkStart w:id="13" w:name="rc_opt"/>
             <w:r>
               <w:fldChar w:fldCharType="begin"/>
             </w:r>
@@ -4505,7 +4655,7 @@
               </w:rPr>
               <w:fldChar w:fldCharType="end"/>
             </w:r>
-            <w:bookmarkEnd w:id="7"/>
+            <w:bookmarkEnd w:id="13"/>
             <w:r>
               <w:t>)</w:t>
             </w:r>
@@ -4845,7 +4995,7 @@
             <w:r>
               <w:t>(</w:t>
             </w:r>
-            <w:bookmarkStart w:id="8" w:name="gmm"/>
+            <w:bookmarkStart w:id="14" w:name="gmm"/>
             <w:r>
               <w:fldChar w:fldCharType="begin"/>
             </w:r>
@@ -4867,7 +5017,7 @@
               </w:rPr>
               <w:fldChar w:fldCharType="end"/>
             </w:r>
-            <w:bookmarkEnd w:id="8"/>
+            <w:bookmarkEnd w:id="14"/>
             <w:r>
               <w:t>)</w:t>
             </w:r>
@@ -5861,7 +6011,7 @@
             <w:r>
               <w:t>(</w:t>
             </w:r>
-            <w:bookmarkStart w:id="9" w:name="gmm_2"/>
+            <w:bookmarkStart w:id="15" w:name="gmm_2"/>
             <w:r>
               <w:fldChar w:fldCharType="begin"/>
             </w:r>
@@ -5883,7 +6033,7 @@
               </w:rPr>
               <w:fldChar w:fldCharType="end"/>
             </w:r>
-            <w:bookmarkEnd w:id="9"/>
+            <w:bookmarkEnd w:id="15"/>
             <w:r>
               <w:t>)</w:t>
             </w:r>
@@ -5936,7 +6086,6 @@
                     <m:ctrlPr>
                       <w:rPr>
                         <w:rFonts w:ascii="Cambria Math" w:hAnsi="Cambria Math"/>
-                        <w:i/>
                       </w:rPr>
                     </m:ctrlPr>
                   </m:sSubPr>
@@ -5962,7 +6111,6 @@
                     <m:ctrlPr>
                       <w:rPr>
                         <w:rFonts w:ascii="Cambria Math" w:hAnsi="Cambria Math"/>
-                        <w:i/>
                       </w:rPr>
                     </m:ctrlPr>
                   </m:dPr>
@@ -5976,6 +6124,9 @@
                   </m:e>
                 </m:d>
                 <m:r>
+                  <m:rPr>
+                    <m:sty m:val="p"/>
+                  </m:rPr>
                   <w:rPr>
                     <w:rFonts w:ascii="Cambria Math" w:hAnsi="Cambria Math"/>
                   </w:rPr>
@@ -5986,7 +6137,6 @@
                     <m:ctrlPr>
                       <w:rPr>
                         <w:rFonts w:ascii="Cambria Math" w:hAnsi="Cambria Math"/>
-                        <w:i/>
                       </w:rPr>
                     </m:ctrlPr>
                   </m:sSubPr>
@@ -6011,6 +6161,9 @@
                   </m:sub>
                 </m:sSub>
                 <m:r>
+                  <m:rPr>
+                    <m:sty m:val="p"/>
+                  </m:rPr>
                   <w:rPr>
                     <w:rFonts w:ascii="Cambria Math" w:hAnsi="Cambria Math"/>
                   </w:rPr>
@@ -6021,7 +6174,6 @@
                     <m:ctrlPr>
                       <w:rPr>
                         <w:rFonts w:ascii="Cambria Math" w:hAnsi="Cambria Math"/>
-                        <w:i/>
                       </w:rPr>
                     </m:ctrlPr>
                   </m:sSubPr>
@@ -6050,7 +6202,6 @@
                     <m:ctrlPr>
                       <w:rPr>
                         <w:rFonts w:ascii="Cambria Math" w:hAnsi="Cambria Math"/>
-                        <w:i/>
                       </w:rPr>
                     </m:ctrlPr>
                   </m:sSubSupPr>
@@ -6064,11 +6215,6 @@
                       </w:rPr>
                       <m:t>Σ</m:t>
                     </m:r>
-                    <m:ctrlPr>
-                      <w:rPr>
-                        <w:rFonts w:ascii="Cambria Math" w:hAnsi="Cambria Math"/>
-                      </w:rPr>
-                    </m:ctrlPr>
                   </m:e>
                   <m:sub>
                     <m:r>
@@ -6080,6 +6226,9 @@
                   </m:sub>
                   <m:sup>
                     <m:r>
+                      <m:rPr>
+                        <m:sty m:val="p"/>
+                      </m:rPr>
                       <w:rPr>
                         <w:rFonts w:ascii="Cambria Math" w:hAnsi="Cambria Math"/>
                       </w:rPr>
@@ -6092,7 +6241,6 @@
                     <m:ctrlPr>
                       <w:rPr>
                         <w:rFonts w:ascii="Cambria Math" w:hAnsi="Cambria Math"/>
-                        <w:i/>
                       </w:rPr>
                     </m:ctrlPr>
                   </m:dPr>
@@ -6101,14 +6249,22 @@
                       <w:rPr>
                         <w:rFonts w:ascii="Cambria Math" w:hAnsi="Cambria Math"/>
                       </w:rPr>
-                      <m:t>x-</m:t>
+                      <m:t>x</m:t>
+                    </m:r>
+                    <m:r>
+                      <m:rPr>
+                        <m:sty m:val="p"/>
+                      </m:rPr>
+                      <w:rPr>
+                        <w:rFonts w:ascii="Cambria Math" w:hAnsi="Cambria Math"/>
+                      </w:rPr>
+                      <m:t>-</m:t>
                     </m:r>
                     <m:sSub>
                       <m:sSubPr>
                         <m:ctrlPr>
                           <w:rPr>
                             <w:rFonts w:ascii="Cambria Math" w:hAnsi="Cambria Math"/>
-                            <w:i/>
                           </w:rPr>
                         </m:ctrlPr>
                       </m:sSubPr>
@@ -6190,7 +6346,6 @@
                     <m:ctrlPr>
                       <w:rPr>
                         <w:rFonts w:ascii="Cambria Math" w:hAnsi="Cambria Math"/>
-                        <w:i/>
                       </w:rPr>
                     </m:ctrlPr>
                   </m:sSubSupPr>
@@ -6204,11 +6359,6 @@
                       </w:rPr>
                       <m:t>σ</m:t>
                     </m:r>
-                    <m:ctrlPr>
-                      <w:rPr>
-                        <w:rFonts w:ascii="Cambria Math" w:hAnsi="Cambria Math"/>
-                      </w:rPr>
-                    </m:ctrlPr>
                   </m:e>
                   <m:sub>
                     <m:r>
@@ -6220,6 +6370,9 @@
                   </m:sub>
                   <m:sup>
                     <m:r>
+                      <m:rPr>
+                        <m:sty m:val="p"/>
+                      </m:rPr>
                       <w:rPr>
                         <w:rFonts w:ascii="Cambria Math" w:hAnsi="Cambria Math"/>
                       </w:rPr>
@@ -6228,6 +6381,9 @@
                   </m:sup>
                 </m:sSubSup>
                 <m:r>
+                  <m:rPr>
+                    <m:sty m:val="p"/>
+                  </m:rPr>
                   <w:rPr>
                     <w:rFonts w:ascii="Cambria Math" w:hAnsi="Cambria Math"/>
                   </w:rPr>
@@ -6238,7 +6394,6 @@
                     <m:ctrlPr>
                       <w:rPr>
                         <w:rFonts w:ascii="Cambria Math" w:hAnsi="Cambria Math"/>
-                        <w:i/>
                       </w:rPr>
                     </m:ctrlPr>
                   </m:sSubPr>
@@ -6263,6 +6418,9 @@
                   </m:sub>
                 </m:sSub>
                 <m:r>
+                  <m:rPr>
+                    <m:sty m:val="p"/>
+                  </m:rPr>
                   <w:rPr>
                     <w:rFonts w:ascii="Cambria Math" w:hAnsi="Cambria Math"/>
                   </w:rPr>
@@ -6273,7 +6431,6 @@
                     <m:ctrlPr>
                       <w:rPr>
                         <w:rFonts w:ascii="Cambria Math" w:hAnsi="Cambria Math"/>
-                        <w:i/>
                       </w:rPr>
                     </m:ctrlPr>
                   </m:sSubPr>
@@ -6302,7 +6459,6 @@
                     <m:ctrlPr>
                       <w:rPr>
                         <w:rFonts w:ascii="Cambria Math" w:hAnsi="Cambria Math"/>
-                        <w:i/>
                       </w:rPr>
                     </m:ctrlPr>
                   </m:sSubSupPr>
@@ -6316,11 +6472,6 @@
                       </w:rPr>
                       <m:t>Σ</m:t>
                     </m:r>
-                    <m:ctrlPr>
-                      <w:rPr>
-                        <w:rFonts w:ascii="Cambria Math" w:hAnsi="Cambria Math"/>
-                      </w:rPr>
-                    </m:ctrlPr>
                   </m:e>
                   <m:sub>
                     <m:r>
@@ -6332,6 +6483,9 @@
                   </m:sub>
                   <m:sup>
                     <m:r>
+                      <m:rPr>
+                        <m:sty m:val="p"/>
+                      </m:rPr>
                       <w:rPr>
                         <w:rFonts w:ascii="Cambria Math" w:hAnsi="Cambria Math"/>
                       </w:rPr>
@@ -6344,7 +6498,6 @@
                     <m:ctrlPr>
                       <w:rPr>
                         <w:rFonts w:ascii="Cambria Math" w:hAnsi="Cambria Math"/>
-                        <w:i/>
                       </w:rPr>
                     </m:ctrlPr>
                   </m:sSubPr>
@@ -6358,11 +6511,6 @@
                       </w:rPr>
                       <m:t>Σ</m:t>
                     </m:r>
-                    <m:ctrlPr>
-                      <w:rPr>
-                        <w:rFonts w:ascii="Cambria Math" w:hAnsi="Cambria Math"/>
-                      </w:rPr>
-                    </m:ctrlPr>
                   </m:e>
                   <m:sub>
                     <m:r>
@@ -6494,7 +6642,6 @@
                     <m:ctrlPr>
                       <w:rPr>
                         <w:rFonts w:ascii="Cambria Math" w:hAnsi="Cambria Math"/>
-                        <w:i/>
                       </w:rPr>
                     </m:ctrlPr>
                   </m:sSubPr>
@@ -6520,7 +6667,6 @@
                     <m:ctrlPr>
                       <w:rPr>
                         <w:rFonts w:ascii="Cambria Math" w:hAnsi="Cambria Math"/>
-                        <w:i/>
                       </w:rPr>
                     </m:ctrlPr>
                   </m:dPr>
@@ -6534,6 +6680,9 @@
                   </m:e>
                 </m:d>
                 <m:r>
+                  <m:rPr>
+                    <m:sty m:val="p"/>
+                  </m:rPr>
                   <w:rPr>
                     <w:rFonts w:ascii="Cambria Math" w:hAnsi="Cambria Math"/>
                   </w:rPr>
@@ -6553,14 +6702,17 @@
                       <w:rPr>
                         <w:rFonts w:ascii="Cambria Math" w:hAnsi="Cambria Math"/>
                       </w:rPr>
-                      <m:t>j=1</m:t>
-                    </m:r>
-                    <m:ctrlPr>
-                      <w:rPr>
-                        <w:rFonts w:ascii="Cambria Math" w:hAnsi="Cambria Math"/>
-                        <w:i/>
-                      </w:rPr>
-                    </m:ctrlPr>
+                      <m:t>j</m:t>
+                    </m:r>
+                    <m:r>
+                      <m:rPr>
+                        <m:sty m:val="p"/>
+                      </m:rPr>
+                      <w:rPr>
+                        <w:rFonts w:ascii="Cambria Math" w:hAnsi="Cambria Math"/>
+                      </w:rPr>
+                      <m:t>=1</m:t>
+                    </m:r>
                   </m:sub>
                   <m:sup>
                     <m:r>
@@ -6569,12 +6721,6 @@
                       </w:rPr>
                       <m:t>K</m:t>
                     </m:r>
-                    <m:ctrlPr>
-                      <w:rPr>
-                        <w:rFonts w:ascii="Cambria Math" w:hAnsi="Cambria Math"/>
-                        <w:i/>
-                      </w:rPr>
-                    </m:ctrlPr>
                   </m:sup>
                   <m:e>
                     <m:sSub>
@@ -6582,7 +6728,6 @@
                         <m:ctrlPr>
                           <w:rPr>
                             <w:rFonts w:ascii="Cambria Math" w:hAnsi="Cambria Math"/>
-                            <w:i/>
                           </w:rPr>
                         </m:ctrlPr>
                       </m:sSubPr>
@@ -6596,11 +6741,6 @@
                           </w:rPr>
                           <m:t>π</m:t>
                         </m:r>
-                        <m:ctrlPr>
-                          <w:rPr>
-                            <w:rFonts w:ascii="Cambria Math" w:hAnsi="Cambria Math"/>
-                          </w:rPr>
-                        </m:ctrlPr>
                       </m:e>
                       <m:sub>
                         <m:r>
@@ -6627,7 +6767,6 @@
                     <m:ctrlPr>
                       <w:rPr>
                         <w:rFonts w:ascii="Cambria Math" w:hAnsi="Cambria Math"/>
-                        <w:i/>
                       </w:rPr>
                     </m:ctrlPr>
                   </m:dPr>
@@ -6636,14 +6775,22 @@
                       <w:rPr>
                         <w:rFonts w:ascii="Cambria Math" w:hAnsi="Cambria Math"/>
                       </w:rPr>
-                      <m:t>x;</m:t>
+                      <m:t>x</m:t>
+                    </m:r>
+                    <m:r>
+                      <m:rPr>
+                        <m:sty m:val="p"/>
+                      </m:rPr>
+                      <w:rPr>
+                        <w:rFonts w:ascii="Cambria Math" w:hAnsi="Cambria Math"/>
+                      </w:rPr>
+                      <m:t>;</m:t>
                     </m:r>
                     <m:sSub>
                       <m:sSubPr>
                         <m:ctrlPr>
                           <w:rPr>
                             <w:rFonts w:ascii="Cambria Math" w:hAnsi="Cambria Math"/>
-                            <w:i/>
                           </w:rPr>
                         </m:ctrlPr>
                       </m:sSubPr>
@@ -6668,6 +6815,9 @@
                       </m:sub>
                     </m:sSub>
                     <m:r>
+                      <m:rPr>
+                        <m:sty m:val="p"/>
+                      </m:rPr>
                       <w:rPr>
                         <w:rFonts w:ascii="Cambria Math" w:hAnsi="Cambria Math"/>
                       </w:rPr>
@@ -6678,7 +6828,6 @@
                         <m:ctrlPr>
                           <w:rPr>
                             <w:rFonts w:ascii="Cambria Math" w:hAnsi="Cambria Math"/>
-                            <w:i/>
                           </w:rPr>
                         </m:ctrlPr>
                       </m:sSubPr>
@@ -8436,7 +8585,7 @@
             <w:r>
               <w:t>(</w:t>
             </w:r>
-            <w:bookmarkStart w:id="10" w:name="ggmr_start"/>
+            <w:bookmarkStart w:id="16" w:name="ggmr_start"/>
             <w:r>
               <w:fldChar w:fldCharType="begin"/>
             </w:r>
@@ -8458,7 +8607,7 @@
               </w:rPr>
               <w:fldChar w:fldCharType="end"/>
             </w:r>
-            <w:bookmarkEnd w:id="10"/>
+            <w:bookmarkEnd w:id="16"/>
             <w:r>
               <w:t>)</w:t>
             </w:r>
@@ -9756,7 +9905,7 @@
             <w:r>
               <w:t>(</w:t>
             </w:r>
-            <w:bookmarkStart w:id="11" w:name="ggmr_end"/>
+            <w:bookmarkStart w:id="17" w:name="ggmr_end"/>
             <w:r>
               <w:fldChar w:fldCharType="begin"/>
             </w:r>
@@ -9778,7 +9927,7 @@
               </w:rPr>
               <w:fldChar w:fldCharType="end"/>
             </w:r>
-            <w:bookmarkEnd w:id="11"/>
+            <w:bookmarkEnd w:id="17"/>
             <w:r>
               <w:t>)</w:t>
             </w:r>
@@ -10178,11 +10327,11 @@
       <w:r>
         <w:t>2.</w:t>
       </w:r>
-      <w:bookmarkStart w:id="12" w:name="sec_2_hybrid"/>
+      <w:bookmarkStart w:id="18" w:name="sec_2_hybrid"/>
       <w:r>
         <w:t>3</w:t>
       </w:r>
-      <w:bookmarkEnd w:id="12"/>
+      <w:bookmarkEnd w:id="18"/>
       <w:r>
         <w:t xml:space="preserve"> Hybrid </w:t>
       </w:r>
@@ -10481,7 +10630,7 @@
         </w:rPr>
         <w:t xml:space="preserve">Figure </w:t>
       </w:r>
-      <w:bookmarkStart w:id="13" w:name="hybrid_show"/>
+      <w:bookmarkStart w:id="19" w:name="hybrid_show"/>
       <w:r>
         <w:rPr>
           <w:b/>
@@ -10518,7 +10667,7 @@
         </w:rPr>
         <w:fldChar w:fldCharType="end"/>
       </w:r>
-      <w:bookmarkEnd w:id="13"/>
+      <w:bookmarkEnd w:id="19"/>
       <w:r>
         <w:t xml:space="preserve"> Underlying </w:t>
       </w:r>
@@ -10558,7 +10707,7 @@
       <w:pPr>
         <w:pStyle w:val="Heading2"/>
       </w:pPr>
-      <w:bookmarkStart w:id="14" w:name="sec_2_criteria"/>
+      <w:bookmarkStart w:id="20" w:name="sec_2_criteria"/>
       <w:r>
         <w:t>2.</w:t>
       </w:r>
@@ -10568,7 +10717,7 @@
       <w:r>
         <w:t xml:space="preserve"> </w:t>
       </w:r>
-      <w:bookmarkEnd w:id="14"/>
+      <w:bookmarkEnd w:id="20"/>
       <w:r>
         <w:t>Model Performance Evaluation Criteria</w:t>
       </w:r>
@@ -10577,22 +10726,14 @@
       <w:r>
         <w:t>Four indices</w:t>
       </w:r>
-      <w:ins w:id="15" w:author="Lichen Wu" w:date="2022-06-04T18:01:00Z">
+      <w:ins w:id="21" w:author="Lichen Wu" w:date="2022-06-04T19:38:00Z">
         <w:r>
-          <w:t xml:space="preserve"> </w:t>
+          <w:t xml:space="preserve"> in the two groups: absolute forecasting</w:t>
         </w:r>
       </w:ins>
-      <w:del w:id="16" w:author="Lichen Wu" w:date="2022-06-04T18:01:00Z">
+      <w:ins w:id="22" w:author="Lichen Wu" w:date="2022-06-04T19:39:00Z">
         <w:r>
-          <w:delText xml:space="preserve">, </w:delText>
-        </w:r>
-      </w:del>
-      <w:ins w:id="17" w:author="Lichen Wu" w:date="2022-06-04T18:01:00Z">
-        <w:r>
-          <w:t xml:space="preserve">consist of </w:t>
-        </w:r>
-        <w:r>
-          <w:t>M</w:t>
+          <w:t xml:space="preserve"> errors (M</w:t>
         </w:r>
         <w:r>
           <w:t xml:space="preserve">ean </w:t>
@@ -10607,9 +10748,17 @@
           <w:t>E</w:t>
         </w:r>
         <w:r>
-          <w:t xml:space="preserve">rror (MAE), </w:t>
+          <w:t>rror (MAE)</w:t>
+        </w:r>
+        <w:r>
+          <w:t xml:space="preserve">), measures based on percentage errors ( </w:t>
         </w:r>
       </w:ins>
+      <w:del w:id="23" w:author="Lichen Wu" w:date="2022-06-04T18:01:00Z">
+        <w:r>
+          <w:delText xml:space="preserve">, </w:delText>
+        </w:r>
+      </w:del>
       <w:r>
         <w:t>N</w:t>
       </w:r>
@@ -10661,7 +10810,7 @@
       <w:r>
         <w:t xml:space="preserve">and </w:t>
       </w:r>
-      <w:del w:id="18" w:author="Lichen Wu" w:date="2022-06-04T18:00:00Z">
+      <w:del w:id="24" w:author="Lichen Wu" w:date="2022-06-04T18:00:00Z">
         <w:r>
           <w:delText>M</w:delText>
         </w:r>
@@ -10689,36 +10838,137 @@
       <w:r>
         <w:t xml:space="preserve"> </w:t>
       </w:r>
+      <w:del w:id="25" w:author="Lichen Wu" w:date="2022-06-04T19:40:00Z">
+        <w:r>
+          <w:delText>M</w:delText>
+        </w:r>
+        <w:r>
+          <w:delText xml:space="preserve">ean </w:delText>
+        </w:r>
+      </w:del>
+      <w:ins w:id="26" w:author="Lichen Wu" w:date="2022-06-04T19:40:00Z">
+        <w:r>
+          <w:t>Median</w:t>
+        </w:r>
+        <w:r>
+          <w:t xml:space="preserve"> </w:t>
+        </w:r>
+      </w:ins>
+      <w:r>
+        <w:t>A</w:t>
+      </w:r>
+      <w:r>
+        <w:t xml:space="preserve">bsolute </w:t>
+      </w:r>
+      <w:r>
+        <w:t>P</w:t>
+      </w:r>
+      <w:r>
+        <w:t xml:space="preserve">ercentage </w:t>
+      </w:r>
+      <w:r>
+        <w:t>E</w:t>
+      </w:r>
+      <w:r>
+        <w:t>rror (</w:t>
+      </w:r>
+      <w:proofErr w:type="spellStart"/>
       <w:r>
         <w:t>M</w:t>
       </w:r>
-      <w:r>
-        <w:t xml:space="preserve">ean </w:t>
-      </w:r>
-      <w:r>
-        <w:t>A</w:t>
-      </w:r>
-      <w:r>
-        <w:t xml:space="preserve">bsolute </w:t>
-      </w:r>
-      <w:r>
-        <w:t>P</w:t>
-      </w:r>
-      <w:r>
-        <w:t xml:space="preserve">ercentage </w:t>
-      </w:r>
-      <w:r>
-        <w:t>E</w:t>
-      </w:r>
-      <w:r>
-        <w:t>rror (MAPE)</w:t>
-      </w:r>
+      <w:ins w:id="27" w:author="Lichen Wu" w:date="2022-06-04T19:40:00Z">
+        <w:r>
+          <w:t>d</w:t>
+        </w:r>
+      </w:ins>
+      <w:r>
+        <w:t>APE</w:t>
+      </w:r>
+      <w:proofErr w:type="spellEnd"/>
+      <w:r>
+        <w:t>)</w:t>
+      </w:r>
+      <w:ins w:id="28" w:author="Lichen Wu" w:date="2022-06-04T19:40:00Z">
+        <w:r>
+          <w:t>)</w:t>
+        </w:r>
+      </w:ins>
       <w:r>
         <w:t>, are used for model performance evaluation</w:t>
       </w:r>
       <w:r>
         <w:t>.</w:t>
       </w:r>
+      <w:ins w:id="29" w:author="Lichen Wu" w:date="2022-06-04T19:40:00Z">
+        <w:r>
+          <w:t xml:space="preserve"> It should be noted </w:t>
+        </w:r>
+        <w:proofErr w:type="spellStart"/>
+        <w:r>
+          <w:t>MdAPE</w:t>
+        </w:r>
+        <w:proofErr w:type="spellEnd"/>
+        <w:r>
+          <w:t xml:space="preserve"> is selected since </w:t>
+        </w:r>
+      </w:ins>
+      <w:ins w:id="30" w:author="Lichen Wu" w:date="2022-06-04T19:41:00Z">
+        <w:r>
+          <w:t>it is more resistant to outliers than Mean A</w:t>
+        </w:r>
+        <w:r>
+          <w:t xml:space="preserve">bsolute </w:t>
+        </w:r>
+        <w:r>
+          <w:t>P</w:t>
+        </w:r>
+        <w:r>
+          <w:t xml:space="preserve">ercentage </w:t>
+        </w:r>
+        <w:r>
+          <w:t>E</w:t>
+        </w:r>
+        <w:r>
+          <w:t>rror (MAPE)</w:t>
+        </w:r>
+      </w:ins>
+      <w:r>
+        <w:fldChar w:fldCharType="begin"/>
+      </w:r>
+      <w:r>
+        <w:instrText xml:space="preserve"> ADDIN ZOTERO_ITEM CSL_CITATION {"citationID":"1HSdR38o","properties":{"formattedCitation":"(Shcherbakov et al. 2013)","plainCitation":"(Shcherbakov et al. 2013)","noteIndex":0},"citationItems":[{"id":1170,"uris":["http://zotero.org/users/3944343/items/JLCGX8LJ"],"itemData":{"id":1170,"type":"document","abstract":"Abstract: This article reviews the common used forecast error measurements. All error measurements have been joined in the seven groups: absolute forecasting errors, measures based on percentage errors, symmetric errors, measures based on relative errors, scaled errors, relative measures and other error measures. The formulas are presented and drawbacks are discussed for every accuracy measurements. To reduce the impact of outliers, an Integral Normalized Mean Square Error have been proposed. Due to the fact that each error measure has the disadvantages that can lead to inaccurate evaluation of the forecasting results, it is impossible to choose only one measure, the recommendations for selecting the appropriate error measurements are given. Key words: Forecasting Forecast accuracy Forecast error measurements ( m)","source":"CiteSeer","title":"A Survey of Forecast Error Measures","title-short":"DOI","author":[{"family":"Shcherbakov","given":"Maxim Vladimirovich"},{"family":"Brebels","given":"Adriaan"},{"family":"Shcherbakova","given":"Nataliya Lvovna"},{"family":"Tyukov","given":"Anton Pavlovich"},{"family":"Alex","given":"Timur"},{"family":"Janovsky","given":"Rovich"},{"family":"Kamaev","given":"Valeriy Anatol’evich"}],"issued":{"date-parts":[["2013"]]}}}],"schema":"https://github.com/citation-style-language/schema/raw/master/csl-citation.json"} </w:instrText>
+      </w:r>
+      <w:r>
+        <w:fldChar w:fldCharType="separate"/>
+      </w:r>
+      <w:r>
+        <w:t>(Shcherbakov et al. 2013)</w:t>
+      </w:r>
+      <w:r>
+        <w:fldChar w:fldCharType="end"/>
+      </w:r>
+      <w:del w:id="31" w:author="Lichen Wu" w:date="2022-06-04T19:44:00Z">
+        <w:r>
+          <w:fldChar w:fldCharType="begin"/>
+        </w:r>
+        <w:r>
+          <w:delInstrText xml:space="preserve"> ADDIN ZOTERO_ITEM CSL_CITATION {"citationID":"U2GccN1O","properties":{"formattedCitation":"(Shcherbakov et al. n.d.)","plainCitation":"(Shcherbakov et al. n.d.)","noteIndex":0},"citationItems":[{"id":1170,"uris":["http://zotero.org/users/3944343/items/JLCGX8LJ"],"itemData":{"id":1170,"type":"document","abstract":"Abstract: This article reviews the common used forecast error measurements. All error measurements have been joined in the seven groups: absolute forecasting errors, measures based on percentage errors, symmetric errors, measures based on relative errors, scaled errors, relative measures and other error measures. The formulas are presented and drawbacks are discussed for every accuracy measurements. To reduce the impact of outliers, an Integral Normalized Mean Square Error have been proposed. Due to the fact that each error measure has the disadvantages that can lead to inaccurate evaluation of the forecasting results, it is impossible to choose only one measure, the recommendations for selecting the appropriate error measurements are given. Key words: Forecasting Forecast accuracy Forecast error measurements ( m)","source":"CiteSeer","title":"A Survey of Forecast Error Measures","title-short":"DOI","author":[{"family":"Shcherbakov","given":"Maxim Vladimirovich"},{"family":"Brebels","given":"Adriaan"},{"family":"Shcherbakova","given":"Nataliya Lvovna"},{"family":"Tyukov","given":"Anton Pavlovich"},{"family":"Alex","given":"Timur"},{"family":"Janovsky","given":"Rovich"},{"family":"Kamaev","given":"Valeriy Anatol’evich"}]}}],"schema":"https://github.com/citation-style-language/schema/raw/master/csl-citation.json"} </w:delInstrText>
+        </w:r>
+        <w:r>
+          <w:fldChar w:fldCharType="separate"/>
+        </w:r>
+        <w:r>
+          <w:delText>(Shcherbakov et al. n.d.)</w:delText>
+        </w:r>
+        <w:r>
+          <w:fldChar w:fldCharType="end"/>
+        </w:r>
+      </w:del>
+      <w:ins w:id="32" w:author="Lichen Wu" w:date="2022-06-04T19:41:00Z">
+        <w:r>
+          <w:t>.</w:t>
+        </w:r>
+      </w:ins>
     </w:p>
     <w:tbl>
       <w:tblPr>
@@ -11503,47 +11753,223 @@
                 <w:rPr>
                   <w:rFonts w:ascii="Cambria Math" w:hAnsi="Cambria Math"/>
                 </w:rPr>
-                <m:t>MAPE</m:t>
+                <m:t>M</m:t>
               </m:r>
+              <m:r>
+                <w:ins w:id="33" w:author="Lichen Wu" w:date="2022-06-04T19:45:00Z">
+                  <w:rPr>
+                    <w:rFonts w:ascii="Cambria Math" w:hAnsi="Cambria Math"/>
+                  </w:rPr>
+                  <m:t>d</m:t>
+                </w:ins>
+              </m:r>
+              <m:r>
+                <w:rPr>
+                  <w:rFonts w:ascii="Cambria Math" w:hAnsi="Cambria Math"/>
+                </w:rPr>
+                <m:t>APE</m:t>
+              </m:r>
+              <m:r>
+                <w:ins w:id="34" w:author="Lichen Wu" w:date="2022-06-04T19:47:00Z">
+                  <w:rPr>
+                    <w:rFonts w:ascii="Cambria Math" w:hAnsi="Cambria Math"/>
+                  </w:rPr>
+                  <m:t>=median(abs(</m:t>
+                </w:ins>
+              </m:r>
+              <m:f>
+                <m:fPr>
+                  <m:ctrlPr>
+                    <w:ins w:id="35" w:author="Lichen Wu" w:date="2022-06-04T19:47:00Z">
+                      <w:rPr>
+                        <w:rFonts w:ascii="Cambria Math" w:hAnsi="Cambria Math"/>
+                      </w:rPr>
+                    </w:ins>
+                  </m:ctrlPr>
+                </m:fPr>
+                <m:num>
+                  <m:sSub>
+                    <m:sSubPr>
+                      <m:ctrlPr>
+                        <w:ins w:id="36" w:author="Lichen Wu" w:date="2022-06-04T19:47:00Z">
+                          <w:rPr>
+                            <w:rFonts w:ascii="Cambria Math" w:hAnsi="Cambria Math"/>
+                            <w:i/>
+                          </w:rPr>
+                        </w:ins>
+                      </m:ctrlPr>
+                    </m:sSubPr>
+                    <m:e>
+                      <m:r>
+                        <w:ins w:id="37" w:author="Lichen Wu" w:date="2022-06-04T19:47:00Z">
+                          <w:rPr>
+                            <w:rFonts w:ascii="Cambria Math" w:hAnsi="Cambria Math"/>
+                          </w:rPr>
+                          <m:t>abs(y</m:t>
+                        </w:ins>
+                      </m:r>
+                    </m:e>
+                    <m:sub>
+                      <m:r>
+                        <w:ins w:id="38" w:author="Lichen Wu" w:date="2022-06-04T19:47:00Z">
+                          <w:rPr>
+                            <w:rFonts w:ascii="Cambria Math" w:hAnsi="Cambria Math"/>
+                          </w:rPr>
+                          <m:t>measured,k</m:t>
+                        </w:ins>
+                      </m:r>
+                    </m:sub>
+                  </m:sSub>
+                  <m:r>
+                    <w:ins w:id="39" w:author="Lichen Wu" w:date="2022-06-04T19:47:00Z">
+                      <w:rPr>
+                        <w:rFonts w:ascii="Cambria Math" w:hAnsi="Cambria Math"/>
+                      </w:rPr>
+                      <m:t>-</m:t>
+                    </w:ins>
+                  </m:r>
+                  <m:sSub>
+                    <m:sSubPr>
+                      <m:ctrlPr>
+                        <w:ins w:id="40" w:author="Lichen Wu" w:date="2022-06-04T19:47:00Z">
+                          <w:rPr>
+                            <w:rFonts w:ascii="Cambria Math" w:hAnsi="Cambria Math"/>
+                            <w:i/>
+                          </w:rPr>
+                        </w:ins>
+                      </m:ctrlPr>
+                    </m:sSubPr>
+                    <m:e>
+                      <m:r>
+                        <w:ins w:id="41" w:author="Lichen Wu" w:date="2022-06-04T19:47:00Z">
+                          <w:rPr>
+                            <w:rFonts w:ascii="Cambria Math" w:hAnsi="Cambria Math"/>
+                          </w:rPr>
+                          <m:t>y</m:t>
+                        </w:ins>
+                      </m:r>
+                    </m:e>
+                    <m:sub>
+                      <m:r>
+                        <w:ins w:id="42" w:author="Lichen Wu" w:date="2022-06-04T19:47:00Z">
+                          <w:rPr>
+                            <w:rFonts w:ascii="Cambria Math" w:hAnsi="Cambria Math"/>
+                          </w:rPr>
+                          <m:t>predicted,k</m:t>
+                        </w:ins>
+                      </m:r>
+                    </m:sub>
+                  </m:sSub>
+                  <m:r>
+                    <w:ins w:id="43" w:author="Lichen Wu" w:date="2022-06-04T19:47:00Z">
+                      <w:rPr>
+                        <w:rFonts w:ascii="Cambria Math" w:hAnsi="Cambria Math"/>
+                      </w:rPr>
+                      <m:t>)</m:t>
+                    </w:ins>
+                  </m:r>
+                </m:num>
+                <m:den>
+                  <m:sSub>
+                    <m:sSubPr>
+                      <m:ctrlPr>
+                        <w:ins w:id="44" w:author="Lichen Wu" w:date="2022-06-04T19:47:00Z">
+                          <w:rPr>
+                            <w:rFonts w:ascii="Cambria Math" w:hAnsi="Cambria Math"/>
+                            <w:i/>
+                          </w:rPr>
+                        </w:ins>
+                      </m:ctrlPr>
+                    </m:sSubPr>
+                    <m:e>
+                      <m:r>
+                        <w:ins w:id="45" w:author="Lichen Wu" w:date="2022-06-04T19:47:00Z">
+                          <w:rPr>
+                            <w:rFonts w:ascii="Cambria Math" w:hAnsi="Cambria Math"/>
+                          </w:rPr>
+                          <m:t>y</m:t>
+                        </w:ins>
+                      </m:r>
+                      <m:ctrlPr>
+                        <w:ins w:id="46" w:author="Lichen Wu" w:date="2022-06-04T19:47:00Z">
+                          <w:rPr>
+                            <w:rFonts w:ascii="Cambria Math" w:hAnsi="Cambria Math"/>
+                          </w:rPr>
+                        </w:ins>
+                      </m:ctrlPr>
+                    </m:e>
+                    <m:sub>
+                      <m:r>
+                        <w:ins w:id="47" w:author="Lichen Wu" w:date="2022-06-04T19:47:00Z">
+                          <w:rPr>
+                            <w:rFonts w:ascii="Cambria Math" w:hAnsi="Cambria Math"/>
+                          </w:rPr>
+                          <m:t>measured,k</m:t>
+                        </w:ins>
+                      </m:r>
+                    </m:sub>
+                  </m:sSub>
+                </m:den>
+              </m:f>
             </m:oMath>
-            <w:r>
-              <w:t xml:space="preserve"> = </w:t>
-            </w:r>
+            <w:ins w:id="48" w:author="Lichen Wu" w:date="2022-06-04T19:47:00Z">
+              <w:r>
+                <w:t>))</w:t>
+              </w:r>
+            </w:ins>
+            <w:r>
+              <w:t xml:space="preserve"> </w:t>
+            </w:r>
+            <w:del w:id="49" w:author="Lichen Wu" w:date="2022-06-04T19:47:00Z">
+              <w:r>
+                <w:delText xml:space="preserve">= </w:delText>
+              </w:r>
+            </w:del>
             <m:oMath>
               <m:f>
                 <m:fPr>
                   <m:ctrlPr>
-                    <w:rPr>
-                      <w:rFonts w:ascii="Cambria Math" w:hAnsi="Cambria Math"/>
-                    </w:rPr>
+                    <w:del w:id="50" w:author="Lichen Wu" w:date="2022-06-04T19:46:00Z">
+                      <w:rPr>
+                        <w:rFonts w:ascii="Cambria Math" w:hAnsi="Cambria Math"/>
+                      </w:rPr>
+                    </w:del>
                   </m:ctrlPr>
                 </m:fPr>
                 <m:num>
                   <m:r>
-                    <w:rPr>
-                      <w:rFonts w:ascii="Cambria Math" w:hAnsi="Cambria Math"/>
-                    </w:rPr>
-                    <m:t>1</m:t>
+                    <w:del w:id="51" w:author="Lichen Wu" w:date="2022-06-04T19:46:00Z">
+                      <w:rPr>
+                        <w:rFonts w:ascii="Cambria Math" w:hAnsi="Cambria Math"/>
+                      </w:rPr>
+                      <m:t>1</m:t>
+                    </w:del>
                   </m:r>
                   <m:ctrlPr>
-                    <w:rPr>
-                      <w:rFonts w:ascii="Cambria Math" w:hAnsi="Cambria Math"/>
-                      <w:i/>
-                    </w:rPr>
+                    <w:del w:id="52" w:author="Lichen Wu" w:date="2022-06-04T19:46:00Z">
+                      <w:rPr>
+                        <w:rFonts w:ascii="Cambria Math" w:hAnsi="Cambria Math"/>
+                        <w:i/>
+                      </w:rPr>
+                    </w:del>
                   </m:ctrlPr>
                 </m:num>
                 <m:den>
                   <m:r>
-                    <w:rPr>
-                      <w:rFonts w:ascii="Cambria Math" w:hAnsi="Cambria Math"/>
-                    </w:rPr>
-                    <m:t>n</m:t>
+                    <w:del w:id="53" w:author="Lichen Wu" w:date="2022-06-04T19:46:00Z">
+                      <w:rPr>
+                        <w:rFonts w:ascii="Cambria Math" w:hAnsi="Cambria Math"/>
+                      </w:rPr>
+                      <m:t>n</m:t>
+                    </w:del>
                   </m:r>
                   <m:ctrlPr>
-                    <w:rPr>
-                      <w:rFonts w:ascii="Cambria Math" w:hAnsi="Cambria Math"/>
-                      <w:i/>
-                    </w:rPr>
+                    <w:del w:id="54" w:author="Lichen Wu" w:date="2022-06-04T19:46:00Z">
+                      <w:rPr>
+                        <w:rFonts w:ascii="Cambria Math" w:hAnsi="Cambria Math"/>
+                        <w:i/>
+                      </w:rPr>
+                    </w:del>
                   </m:ctrlPr>
                 </m:den>
               </m:f>
@@ -11553,108 +11979,134 @@
                   <m:subHide m:val="1"/>
                   <m:supHide m:val="1"/>
                   <m:ctrlPr>
-                    <w:rPr>
-                      <w:rFonts w:ascii="Cambria Math" w:hAnsi="Cambria Math"/>
-                    </w:rPr>
+                    <w:del w:id="55" w:author="Lichen Wu" w:date="2022-06-04T19:46:00Z">
+                      <w:rPr>
+                        <w:rFonts w:ascii="Cambria Math" w:hAnsi="Cambria Math"/>
+                      </w:rPr>
+                    </w:del>
                   </m:ctrlPr>
                 </m:naryPr>
                 <m:sub>
                   <m:ctrlPr>
-                    <w:rPr>
-                      <w:rFonts w:ascii="Cambria Math" w:hAnsi="Cambria Math"/>
-                      <w:i/>
-                    </w:rPr>
+                    <w:del w:id="56" w:author="Lichen Wu" w:date="2022-06-04T19:46:00Z">
+                      <w:rPr>
+                        <w:rFonts w:ascii="Cambria Math" w:hAnsi="Cambria Math"/>
+                        <w:i/>
+                      </w:rPr>
+                    </w:del>
                   </m:ctrlPr>
                 </m:sub>
                 <m:sup>
                   <m:ctrlPr>
-                    <w:rPr>
-                      <w:rFonts w:ascii="Cambria Math" w:hAnsi="Cambria Math"/>
-                      <w:i/>
-                    </w:rPr>
+                    <w:del w:id="57" w:author="Lichen Wu" w:date="2022-06-04T19:46:00Z">
+                      <w:rPr>
+                        <w:rFonts w:ascii="Cambria Math" w:hAnsi="Cambria Math"/>
+                        <w:i/>
+                      </w:rPr>
+                    </w:del>
                   </m:ctrlPr>
                 </m:sup>
                 <m:e>
                   <m:r>
-                    <w:rPr>
-                      <w:rFonts w:ascii="Cambria Math" w:hAnsi="Cambria Math"/>
-                    </w:rPr>
-                    <m:t>abs</m:t>
+                    <w:del w:id="58" w:author="Lichen Wu" w:date="2022-06-04T19:46:00Z">
+                      <w:rPr>
+                        <w:rFonts w:ascii="Cambria Math" w:hAnsi="Cambria Math"/>
+                      </w:rPr>
+                      <m:t>abs</m:t>
+                    </w:del>
                   </m:r>
                   <m:d>
                     <m:dPr>
                       <m:ctrlPr>
-                        <w:rPr>
-                          <w:rFonts w:ascii="Cambria Math" w:hAnsi="Cambria Math"/>
-                          <w:i/>
-                        </w:rPr>
+                        <w:del w:id="59" w:author="Lichen Wu" w:date="2022-06-04T19:46:00Z">
+                          <w:rPr>
+                            <w:rFonts w:ascii="Cambria Math" w:hAnsi="Cambria Math"/>
+                            <w:i/>
+                          </w:rPr>
+                        </w:del>
                       </m:ctrlPr>
                     </m:dPr>
                     <m:e>
                       <m:f>
                         <m:fPr>
                           <m:ctrlPr>
-                            <w:rPr>
-                              <w:rFonts w:ascii="Cambria Math" w:hAnsi="Cambria Math"/>
-                            </w:rPr>
+                            <w:del w:id="60" w:author="Lichen Wu" w:date="2022-06-04T19:46:00Z">
+                              <w:rPr>
+                                <w:rFonts w:ascii="Cambria Math" w:hAnsi="Cambria Math"/>
+                              </w:rPr>
+                            </w:del>
                           </m:ctrlPr>
                         </m:fPr>
                         <m:num>
                           <m:sSub>
                             <m:sSubPr>
                               <m:ctrlPr>
-                                <w:rPr>
-                                  <w:rFonts w:ascii="Cambria Math" w:hAnsi="Cambria Math"/>
-                                  <w:i/>
-                                </w:rPr>
+                                <w:del w:id="61" w:author="Lichen Wu" w:date="2022-06-04T19:46:00Z">
+                                  <w:rPr>
+                                    <w:rFonts w:ascii="Cambria Math" w:hAnsi="Cambria Math"/>
+                                    <w:i/>
+                                  </w:rPr>
+                                </w:del>
                               </m:ctrlPr>
                             </m:sSubPr>
                             <m:e>
                               <m:r>
-                                <w:rPr>
-                                  <w:rFonts w:ascii="Cambria Math" w:hAnsi="Cambria Math"/>
-                                </w:rPr>
-                                <m:t>y</m:t>
+                                <w:del w:id="62" w:author="Lichen Wu" w:date="2022-06-04T19:46:00Z">
+                                  <w:rPr>
+                                    <w:rFonts w:ascii="Cambria Math" w:hAnsi="Cambria Math"/>
+                                  </w:rPr>
+                                  <m:t>y</m:t>
+                                </w:del>
                               </m:r>
                             </m:e>
                             <m:sub>
                               <m:r>
-                                <w:rPr>
-                                  <w:rFonts w:ascii="Cambria Math" w:hAnsi="Cambria Math"/>
-                                </w:rPr>
-                                <m:t>measured,k</m:t>
+                                <w:del w:id="63" w:author="Lichen Wu" w:date="2022-06-04T19:46:00Z">
+                                  <w:rPr>
+                                    <w:rFonts w:ascii="Cambria Math" w:hAnsi="Cambria Math"/>
+                                  </w:rPr>
+                                  <m:t>measured,k</m:t>
+                                </w:del>
                               </m:r>
                             </m:sub>
                           </m:sSub>
                           <m:r>
-                            <w:rPr>
-                              <w:rFonts w:ascii="Cambria Math" w:hAnsi="Cambria Math"/>
-                            </w:rPr>
-                            <m:t>-</m:t>
+                            <w:del w:id="64" w:author="Lichen Wu" w:date="2022-06-04T19:46:00Z">
+                              <w:rPr>
+                                <w:rFonts w:ascii="Cambria Math" w:hAnsi="Cambria Math"/>
+                              </w:rPr>
+                              <m:t>-</m:t>
+                            </w:del>
                           </m:r>
                           <m:sSub>
                             <m:sSubPr>
                               <m:ctrlPr>
-                                <w:rPr>
-                                  <w:rFonts w:ascii="Cambria Math" w:hAnsi="Cambria Math"/>
-                                  <w:i/>
-                                </w:rPr>
+                                <w:del w:id="65" w:author="Lichen Wu" w:date="2022-06-04T19:46:00Z">
+                                  <w:rPr>
+                                    <w:rFonts w:ascii="Cambria Math" w:hAnsi="Cambria Math"/>
+                                    <w:i/>
+                                  </w:rPr>
+                                </w:del>
                               </m:ctrlPr>
                             </m:sSubPr>
                             <m:e>
                               <m:r>
-                                <w:rPr>
-                                  <w:rFonts w:ascii="Cambria Math" w:hAnsi="Cambria Math"/>
-                                </w:rPr>
-                                <m:t>y</m:t>
+                                <w:del w:id="66" w:author="Lichen Wu" w:date="2022-06-04T19:46:00Z">
+                                  <w:rPr>
+                                    <w:rFonts w:ascii="Cambria Math" w:hAnsi="Cambria Math"/>
+                                  </w:rPr>
+                                  <m:t>y</m:t>
+                                </w:del>
                               </m:r>
                             </m:e>
                             <m:sub>
                               <m:r>
-                                <w:rPr>
-                                  <w:rFonts w:ascii="Cambria Math" w:hAnsi="Cambria Math"/>
-                                </w:rPr>
-                                <m:t>predicted,k</m:t>
+                                <w:del w:id="67" w:author="Lichen Wu" w:date="2022-06-04T19:46:00Z">
+                                  <w:rPr>
+                                    <w:rFonts w:ascii="Cambria Math" w:hAnsi="Cambria Math"/>
+                                  </w:rPr>
+                                  <m:t>predicted,k</m:t>
+                                </w:del>
                               </m:r>
                             </m:sub>
                           </m:sSub>
@@ -11663,48 +12115,60 @@
                           <m:sSub>
                             <m:sSubPr>
                               <m:ctrlPr>
-                                <w:rPr>
-                                  <w:rFonts w:ascii="Cambria Math" w:hAnsi="Cambria Math"/>
-                                  <w:i/>
-                                </w:rPr>
+                                <w:del w:id="68" w:author="Lichen Wu" w:date="2022-06-04T19:46:00Z">
+                                  <w:rPr>
+                                    <w:rFonts w:ascii="Cambria Math" w:hAnsi="Cambria Math"/>
+                                    <w:i/>
+                                  </w:rPr>
+                                </w:del>
                               </m:ctrlPr>
                             </m:sSubPr>
                             <m:e>
                               <m:r>
-                                <w:rPr>
-                                  <w:rFonts w:ascii="Cambria Math" w:hAnsi="Cambria Math"/>
-                                </w:rPr>
-                                <m:t>y</m:t>
+                                <w:del w:id="69" w:author="Lichen Wu" w:date="2022-06-04T19:46:00Z">
+                                  <w:rPr>
+                                    <w:rFonts w:ascii="Cambria Math" w:hAnsi="Cambria Math"/>
+                                  </w:rPr>
+                                  <m:t>y</m:t>
+                                </w:del>
                               </m:r>
                               <m:ctrlPr>
-                                <w:rPr>
-                                  <w:rFonts w:ascii="Cambria Math" w:hAnsi="Cambria Math"/>
-                                </w:rPr>
+                                <w:del w:id="70" w:author="Lichen Wu" w:date="2022-06-04T19:46:00Z">
+                                  <w:rPr>
+                                    <w:rFonts w:ascii="Cambria Math" w:hAnsi="Cambria Math"/>
+                                  </w:rPr>
+                                </w:del>
                               </m:ctrlPr>
                             </m:e>
                             <m:sub>
                               <m:r>
-                                <w:rPr>
-                                  <w:rFonts w:ascii="Cambria Math" w:hAnsi="Cambria Math"/>
-                                </w:rPr>
-                                <m:t>measured,k</m:t>
+                                <w:del w:id="71" w:author="Lichen Wu" w:date="2022-06-04T19:46:00Z">
+                                  <w:rPr>
+                                    <w:rFonts w:ascii="Cambria Math" w:hAnsi="Cambria Math"/>
+                                  </w:rPr>
+                                  <m:t>measured,k</m:t>
+                                </w:del>
                               </m:r>
                             </m:sub>
                           </m:sSub>
                         </m:den>
                       </m:f>
                       <m:ctrlPr>
-                        <w:rPr>
-                          <w:rFonts w:ascii="Cambria Math" w:hAnsi="Cambria Math"/>
-                        </w:rPr>
+                        <w:del w:id="72" w:author="Lichen Wu" w:date="2022-06-04T19:46:00Z">
+                          <w:rPr>
+                            <w:rFonts w:ascii="Cambria Math" w:hAnsi="Cambria Math"/>
+                          </w:rPr>
+                        </w:del>
                       </m:ctrlPr>
                     </m:e>
                   </m:d>
                   <m:ctrlPr>
-                    <w:rPr>
-                      <w:rFonts w:ascii="Cambria Math" w:hAnsi="Cambria Math"/>
-                      <w:i/>
-                    </w:rPr>
+                    <w:del w:id="73" w:author="Lichen Wu" w:date="2022-06-04T19:46:00Z">
+                      <w:rPr>
+                        <w:rFonts w:ascii="Cambria Math" w:hAnsi="Cambria Math"/>
+                        <w:i/>
+                      </w:rPr>
+                    </w:del>
                   </m:ctrlPr>
                 </m:e>
               </m:nary>
@@ -12275,7 +12739,7 @@
           <w:rPr>
             <w:rFonts w:ascii="Cambria Math" w:hAnsi="Cambria Math"/>
           </w:rPr>
-          <m:t xml:space="preserve"> ADDIN ZOTERO_ITEM CSL_CITATION {"citationID":"g5BpQMsL","properties":{"formattedCitation":"(Ambient Weather Network 2022)","plainCitation":"(Ambient Weather Network 2022)","noteIndex":0},"citationItems":[{"id":1003,"uris":["http://zotero.org/users/3944343/items/SQ6KHENF"],"itemData":{"id":1003,"type":"webpage","abstract":"Your Personal Weather Data Dashboard. Stream live data from your weather station to the internet.","container-title":"Ambient Weather Network","language":"en","title":"Ambient Weather Network","URL":"https://ambientweather.net/","accessed":{"date-parts":[["2022",4,11]]},"issued":{"date-parts":[["2022",1,1]]}}}],"schema":"https://github.com/citation-style-language/schema/raw/master/csl-citation.json"} </m:t>
+          <m:t xml:space="preserve"> ADDIN ZOTERO_ITEM CSL_CITATION {"citationID":"g5BpQMsL","properties":{"formattedCitation":"(Ambient Weather Network 2022)","plainCitation":"(Ambient Weather Network 2022)","dontUpdate":true,"noteIndex":0},"citationItems":[{"id":1003,"uris":["http://zotero.org/users/3944343/items/SQ6KHENF"],"itemData":{"id":1003,"type":"webpage","abstract":"Your Personal Weather Data Dashboard. Stream live data from your weather station to the internet.","container-title":"Ambient Weather Network","language":"en","title":"Ambient Weather Network","URL":"https://ambientweather.net/","accessed":{"date-parts":[["2022",4,11]]},"issued":{"date-parts":[["2022",1,1]]}}}],"schema":"https://github.com/citation-style-language/schema/raw/master/csl-citation.json"} </m:t>
         </m:r>
         <m:r>
           <w:rPr>
@@ -12284,15 +12748,26 @@
           </w:rPr>
           <w:fldChar w:fldCharType="separate"/>
         </m:r>
-        <m:r>
-          <m:rPr>
-            <m:sty m:val="p"/>
-          </m:rPr>
-          <w:rPr>
-            <w:rFonts w:ascii="Cambria Math" w:hAnsi="Cambria Math"/>
-          </w:rPr>
-          <m:t>(Ambient Weather Network 2022)</m:t>
-        </m:r>
+        <m:d>
+          <m:dPr>
+            <m:ctrlPr>
+              <w:rPr>
+                <w:rFonts w:ascii="Cambria Math" w:hAnsi="Cambria Math"/>
+              </w:rPr>
+            </m:ctrlPr>
+          </m:dPr>
+          <m:e>
+            <m:r>
+              <m:rPr>
+                <m:sty m:val="p"/>
+              </m:rPr>
+              <w:rPr>
+                <w:rFonts w:ascii="Cambria Math" w:hAnsi="Cambria Math"/>
+              </w:rPr>
+              <m:t>Ambient Weather Network 2022</m:t>
+            </m:r>
+          </m:e>
+        </m:d>
         <m:r>
           <w:rPr>
             <w:rFonts w:ascii="Cambria Math" w:hAnsi="Cambria Math"/>
@@ -12793,8 +13268,33 @@
       <w:r>
         <w:t xml:space="preserve">and </w:t>
       </w:r>
-      <w:r>
-        <w:t>thermal heat flux load requirements, respectively.</w:t>
+      <w:ins w:id="74" w:author="Lichen Wu" w:date="2022-06-04T20:14:00Z">
+        <w:r>
+          <w:t xml:space="preserve">the required power to </w:t>
+        </w:r>
+      </w:ins>
+      <w:ins w:id="75" w:author="Lichen Wu" w:date="2022-06-04T20:15:00Z">
+        <w:r>
+          <w:t>transfer</w:t>
+        </w:r>
+      </w:ins>
+      <w:ins w:id="76" w:author="Lichen Wu" w:date="2022-06-04T20:14:00Z">
+        <w:r>
+          <w:t xml:space="preserve"> r</w:t>
+        </w:r>
+      </w:ins>
+      <w:ins w:id="77" w:author="Lichen Wu" w:date="2022-06-04T20:15:00Z">
+        <w:r>
+          <w:t xml:space="preserve">adiant heat between radiant panel and the surfaces in the space, </w:t>
+        </w:r>
+      </w:ins>
+      <w:del w:id="78" w:author="Lichen Wu" w:date="2022-06-04T20:15:00Z">
+        <w:r>
+          <w:delText xml:space="preserve">thermal heat flux load requirements, </w:delText>
+        </w:r>
+      </w:del>
+      <w:r>
+        <w:t>respectively.</w:t>
       </w:r>
       <w:r>
         <w:t xml:space="preserve"> </w:t>
@@ -12923,7 +13423,11 @@
         <w:t xml:space="preserve">the </w:t>
       </w:r>
       <w:r>
-        <w:t xml:space="preserve">external wall </w:t>
+        <w:t xml:space="preserve">external </w:t>
+      </w:r>
+      <w:r>
+        <w:lastRenderedPageBreak/>
+        <w:t xml:space="preserve">wall </w:t>
       </w:r>
       <w:r>
         <w:t xml:space="preserve">and roof/ceiling </w:t>
@@ -13043,11 +13547,7 @@
         <w:t xml:space="preserve"> an </w:t>
       </w:r>
       <w:r>
-        <w:t xml:space="preserve">additional source </w:t>
-      </w:r>
-      <w:r>
-        <w:lastRenderedPageBreak/>
-        <w:t>node</w:t>
+        <w:t>additional source node</w:t>
       </w:r>
       <w:r>
         <w:t xml:space="preserve"> to </w:t>
@@ -13501,7 +14001,10 @@
               <w:fldChar w:fldCharType="begin"/>
             </w:r>
             <w:r>
-              <w:instrText xml:space="preserve"> SEQ Eq \* MERGEFORMAT </w:instrText>
+              <w:instrText xml:space="preserve"> </w:instrText>
+            </w:r>
+            <w:r>
+              <w:instrText xml:space="preserve">SEQ Eq \* MERGEFORMAT </w:instrText>
             </w:r>
             <w:r>
               <w:fldChar w:fldCharType="separate"/>
@@ -14442,7 +14945,7 @@
         </w:rPr>
         <w:t xml:space="preserve">Figure </w:t>
       </w:r>
-      <w:bookmarkStart w:id="19" w:name="rc_fig_show"/>
+      <w:bookmarkStart w:id="79" w:name="rc_fig_show"/>
       <w:r>
         <w:rPr>
           <w:b/>
@@ -14479,7 +14982,7 @@
         </w:rPr>
         <w:fldChar w:fldCharType="end"/>
       </w:r>
-      <w:bookmarkEnd w:id="19"/>
+      <w:bookmarkEnd w:id="79"/>
       <w:r>
         <w:t xml:space="preserve"> Structure of RC network. </w:t>
       </w:r>
@@ -14523,34 +15026,25 @@
     <w:p>
       <w:pPr>
         <w:pStyle w:val="Caption"/>
-        <w:rPr>
-          <w:b/>
-          <w:bCs/>
-        </w:rPr>
-      </w:pPr>
-    </w:p>
-    <w:p>
-      <w:pPr>
-        <w:pStyle w:val="Caption"/>
-        <w:rPr>
-          <w:b/>
-          <w:bCs/>
-        </w:rPr>
       </w:pPr>
     </w:p>
     <w:p>
       <w:pPr>
         <w:pStyle w:val="Caption"/>
       </w:pPr>
+    </w:p>
+    <w:p>
+      <w:pPr>
+        <w:pStyle w:val="Caption"/>
+      </w:pPr>
       <w:r>
         <w:rPr>
           <w:b/>
           <w:bCs/>
         </w:rPr>
-        <w:lastRenderedPageBreak/>
         <w:t xml:space="preserve">Table </w:t>
       </w:r>
-      <w:bookmarkStart w:id="20" w:name="rc_tb_estima"/>
+      <w:bookmarkStart w:id="80" w:name="rc_tb_estima"/>
       <w:r>
         <w:rPr>
           <w:b/>
@@ -14588,7 +15082,7 @@
         </w:rPr>
         <w:fldChar w:fldCharType="end"/>
       </w:r>
-      <w:bookmarkEnd w:id="20"/>
+      <w:bookmarkEnd w:id="80"/>
       <w:r>
         <w:t xml:space="preserve"> </w:t>
       </w:r>
@@ -15957,7 +16451,7 @@
         </w:rPr>
         <w:t xml:space="preserve">Figure </w:t>
       </w:r>
-      <w:bookmarkStart w:id="21" w:name="rc_fig_comp"/>
+      <w:bookmarkStart w:id="81" w:name="rc_fig_comp"/>
       <w:r>
         <w:rPr>
           <w:b/>
@@ -15994,7 +16488,7 @@
         </w:rPr>
         <w:fldChar w:fldCharType="end"/>
       </w:r>
-      <w:bookmarkEnd w:id="21"/>
+      <w:bookmarkEnd w:id="81"/>
       <w:r>
         <w:t xml:space="preserve"> Testing results for Model 1, Model 2 and Model 3</w:t>
       </w:r>
@@ -16013,7 +16507,7 @@
         </w:rPr>
         <w:t xml:space="preserve">Table </w:t>
       </w:r>
-      <w:bookmarkStart w:id="22" w:name="rc_tb_comp"/>
+      <w:bookmarkStart w:id="82" w:name="rc_tb_comp"/>
       <w:r>
         <w:rPr>
           <w:b/>
@@ -16050,7 +16544,7 @@
         </w:rPr>
         <w:fldChar w:fldCharType="end"/>
       </w:r>
-      <w:bookmarkEnd w:id="22"/>
+      <w:bookmarkEnd w:id="82"/>
       <w:r>
         <w:t xml:space="preserve"> </w:t>
       </w:r>
@@ -16123,7 +16617,7 @@
                 <w:lang w:eastAsia="zh-CN"/>
               </w:rPr>
             </w:pPr>
-            <w:bookmarkStart w:id="23" w:name="_Hlk101185734"/>
+            <w:bookmarkStart w:id="83" w:name="_Hlk101185734"/>
             <w:r>
               <w:rPr>
                 <w:b/>
@@ -16235,13 +16729,41 @@
                 <w:lang w:eastAsia="zh-CN"/>
               </w:rPr>
             </w:pPr>
+            <w:proofErr w:type="spellStart"/>
             <w:r>
               <w:rPr>
                 <w:b/>
                 <w:bCs/>
                 <w:lang w:eastAsia="zh-CN"/>
               </w:rPr>
-              <w:t>MAPE (%)</w:t>
+              <w:t>M</w:t>
+            </w:r>
+            <w:ins w:id="84" w:author="Lichen Wu" w:date="2022-06-04T19:48:00Z">
+              <w:r>
+                <w:rPr>
+                  <w:b/>
+                  <w:bCs/>
+                  <w:lang w:eastAsia="zh-CN"/>
+                </w:rPr>
+                <w:t>d</w:t>
+              </w:r>
+            </w:ins>
+            <w:r>
+              <w:rPr>
+                <w:b/>
+                <w:bCs/>
+                <w:lang w:eastAsia="zh-CN"/>
+              </w:rPr>
+              <w:t>APE</w:t>
+            </w:r>
+            <w:proofErr w:type="spellEnd"/>
+            <w:r>
+              <w:rPr>
+                <w:b/>
+                <w:bCs/>
+                <w:lang w:eastAsia="zh-CN"/>
+              </w:rPr>
+              <w:t xml:space="preserve"> (%)</w:t>
             </w:r>
           </w:p>
         </w:tc>
@@ -16362,12 +16884,22 @@
                 <w:lang w:eastAsia="zh-CN"/>
               </w:rPr>
             </w:pPr>
-            <w:r>
-              <w:rPr>
-                <w:lang w:eastAsia="zh-CN"/>
-              </w:rPr>
-              <w:t>429.55</w:t>
-            </w:r>
+            <w:ins w:id="85" w:author="Lichen Wu" w:date="2022-06-04T19:48:00Z">
+              <w:r>
+                <w:rPr>
+                  <w:lang w:eastAsia="zh-CN"/>
+                </w:rPr>
+                <w:t>85.30</w:t>
+              </w:r>
+            </w:ins>
+            <w:del w:id="86" w:author="Lichen Wu" w:date="2022-06-04T19:48:00Z">
+              <w:r>
+                <w:rPr>
+                  <w:lang w:eastAsia="zh-CN"/>
+                </w:rPr>
+                <w:delText>429.55</w:delText>
+              </w:r>
+            </w:del>
           </w:p>
         </w:tc>
       </w:tr>
@@ -16469,19 +17001,39 @@
             <w:pPr>
               <w:jc w:val="center"/>
               <w:rPr>
-                <w:b/>
-                <w:bCs/>
                 <w:lang w:eastAsia="zh-CN"/>
+                <w:rPrChange w:id="87" w:author="Lichen Wu" w:date="2022-06-04T19:49:00Z">
+                  <w:rPr>
+                    <w:b/>
+                    <w:bCs/>
+                    <w:lang w:eastAsia="zh-CN"/>
+                  </w:rPr>
+                </w:rPrChange>
               </w:rPr>
             </w:pPr>
-            <w:r>
-              <w:rPr>
-                <w:b/>
-                <w:bCs/>
-                <w:lang w:eastAsia="zh-CN"/>
-              </w:rPr>
-              <w:t>66.28</w:t>
-            </w:r>
+            <w:ins w:id="88" w:author="Lichen Wu" w:date="2022-06-04T19:52:00Z">
+              <w:r>
+                <w:rPr>
+                  <w:lang w:eastAsia="zh-CN"/>
+                </w:rPr>
+                <w:t>14.19</w:t>
+              </w:r>
+            </w:ins>
+            <w:del w:id="89" w:author="Lichen Wu" w:date="2022-06-04T19:49:00Z">
+              <w:r>
+                <w:rPr>
+                  <w:lang w:eastAsia="zh-CN"/>
+                  <w:rPrChange w:id="90" w:author="Lichen Wu" w:date="2022-06-04T19:49:00Z">
+                    <w:rPr>
+                      <w:b/>
+                      <w:bCs/>
+                      <w:lang w:eastAsia="zh-CN"/>
+                    </w:rPr>
+                  </w:rPrChange>
+                </w:rPr>
+                <w:delText>66.28</w:delText>
+              </w:r>
+            </w:del>
           </w:p>
         </w:tc>
       </w:tr>
@@ -16598,19 +17150,45 @@
             <w:pPr>
               <w:jc w:val="center"/>
               <w:rPr>
+                <w:b/>
+                <w:bCs/>
                 <w:lang w:eastAsia="zh-CN"/>
+                <w:rPrChange w:id="91" w:author="Lichen Wu" w:date="2022-06-04T19:49:00Z">
+                  <w:rPr>
+                    <w:lang w:eastAsia="zh-CN"/>
+                  </w:rPr>
+                </w:rPrChange>
               </w:rPr>
             </w:pPr>
-            <w:r>
-              <w:rPr>
-                <w:lang w:eastAsia="zh-CN"/>
-              </w:rPr>
-              <w:t>108.53</w:t>
-            </w:r>
+            <w:ins w:id="92" w:author="Lichen Wu" w:date="2022-06-04T19:52:00Z">
+              <w:r>
+                <w:rPr>
+                  <w:b/>
+                  <w:bCs/>
+                  <w:lang w:eastAsia="zh-CN"/>
+                </w:rPr>
+                <w:t>10.38</w:t>
+              </w:r>
+            </w:ins>
+            <w:del w:id="93" w:author="Lichen Wu" w:date="2022-06-04T19:49:00Z">
+              <w:r>
+                <w:rPr>
+                  <w:b/>
+                  <w:bCs/>
+                  <w:lang w:eastAsia="zh-CN"/>
+                  <w:rPrChange w:id="94" w:author="Lichen Wu" w:date="2022-06-04T19:49:00Z">
+                    <w:rPr>
+                      <w:lang w:eastAsia="zh-CN"/>
+                    </w:rPr>
+                  </w:rPrChange>
+                </w:rPr>
+                <w:delText>108.53</w:delText>
+              </w:r>
+            </w:del>
           </w:p>
         </w:tc>
       </w:tr>
-      <w:bookmarkEnd w:id="23"/>
+      <w:bookmarkEnd w:id="83"/>
     </w:tbl>
     <w:p/>
     <w:p>
@@ -17061,7 +17639,7 @@
         </w:rPr>
         <w:t xml:space="preserve">Table </w:t>
       </w:r>
-      <w:bookmarkStart w:id="24" w:name="ggmr_tb_corr"/>
+      <w:bookmarkStart w:id="95" w:name="ggmr_tb_corr"/>
       <w:r>
         <w:rPr>
           <w:b/>
@@ -17098,7 +17676,7 @@
         </w:rPr>
         <w:fldChar w:fldCharType="end"/>
       </w:r>
-      <w:bookmarkEnd w:id="24"/>
+      <w:bookmarkEnd w:id="95"/>
       <w:r>
         <w:t xml:space="preserve"> Correlation coefficients between </w:t>
       </w:r>
@@ -17681,32 +18259,31 @@
         </w:tc>
       </w:tr>
     </w:tbl>
-    <w:p/>
     <w:p>
       <w:pPr>
         <w:pStyle w:val="Caption"/>
         <w:rPr>
-          <w:b/>
-          <w:bCs/>
-        </w:rPr>
-      </w:pPr>
-      <w:bookmarkStart w:id="25" w:name="_Hlk101185801"/>
-    </w:p>
-    <w:p>
-      <w:pPr>
-        <w:pStyle w:val="Caption"/>
-        <w:rPr>
-          <w:b/>
-          <w:bCs/>
-        </w:rPr>
+          <w:del w:id="96" w:author="Lichen Wu" w:date="2022-06-04T20:40:00Z"/>
+        </w:rPr>
+        <w:pPrChange w:id="97" w:author="Lichen Wu" w:date="2022-06-04T20:40:00Z">
+          <w:pPr/>
+        </w:pPrChange>
       </w:pPr>
     </w:p>
     <w:p>
       <w:pPr>
         <w:pStyle w:val="Caption"/>
         <w:rPr>
-          <w:b/>
-          <w:bCs/>
+          <w:del w:id="98" w:author="Lichen Wu" w:date="2022-06-04T20:40:00Z"/>
+        </w:rPr>
+      </w:pPr>
+      <w:bookmarkStart w:id="99" w:name="_Hlk101185801"/>
+    </w:p>
+    <w:p>
+      <w:pPr>
+        <w:pStyle w:val="Caption"/>
+        <w:rPr>
+          <w:del w:id="100" w:author="Lichen Wu" w:date="2022-06-04T20:40:00Z"/>
         </w:rPr>
       </w:pPr>
     </w:p>
@@ -17714,6 +18291,11 @@
       <w:pPr>
         <w:pStyle w:val="Caption"/>
       </w:pPr>
+    </w:p>
+    <w:p>
+      <w:pPr>
+        <w:pStyle w:val="Caption"/>
+      </w:pPr>
       <w:r>
         <w:rPr>
           <w:b/>
@@ -17722,8 +18304,8 @@
         <w:lastRenderedPageBreak/>
         <w:t xml:space="preserve">Table </w:t>
       </w:r>
-      <w:bookmarkStart w:id="26" w:name="ggmr_tb"/>
-      <w:bookmarkStart w:id="27" w:name="ggmr_tb_case"/>
+      <w:bookmarkStart w:id="101" w:name="ggmr_tb"/>
+      <w:bookmarkStart w:id="102" w:name="ggmr_tb_case"/>
       <w:r>
         <w:rPr>
           <w:b/>
@@ -17760,8 +18342,8 @@
         </w:rPr>
         <w:fldChar w:fldCharType="end"/>
       </w:r>
-      <w:bookmarkEnd w:id="26"/>
-      <w:bookmarkEnd w:id="27"/>
+      <w:bookmarkEnd w:id="101"/>
+      <w:bookmarkEnd w:id="102"/>
       <w:r>
         <w:t xml:space="preserve"> </w:t>
       </w:r>
@@ -18653,7 +19235,7 @@
           </w:p>
         </w:tc>
       </w:tr>
-      <w:bookmarkEnd w:id="25"/>
+      <w:bookmarkEnd w:id="99"/>
     </w:tbl>
     <w:p/>
     <w:p>
@@ -18790,17 +19372,32 @@
       <w:r>
         <w:fldChar w:fldCharType="separate"/>
       </w:r>
-      <w:r>
-        <w:rPr>
-          <w:b/>
-          <w:bCs/>
-          <w:noProof/>
-        </w:rPr>
-        <w:t>5</w:t>
-      </w:r>
-      <w:r>
-        <w:t xml:space="preserve"> </w:t>
-      </w:r>
+      <w:ins w:id="103" w:author="Lichen Wu" w:date="2022-06-04T20:43:00Z">
+        <w:r>
+          <w:rPr>
+            <w:b/>
+            <w:bCs/>
+            <w:noProof/>
+          </w:rPr>
+          <w:t>5</w:t>
+        </w:r>
+        <w:r>
+          <w:t xml:space="preserve"> </w:t>
+        </w:r>
+      </w:ins>
+      <w:del w:id="104" w:author="Lichen Wu" w:date="2022-06-04T19:55:00Z">
+        <w:r>
+          <w:rPr>
+            <w:b/>
+            <w:bCs/>
+            <w:noProof/>
+          </w:rPr>
+          <w:delText>5</w:delText>
+        </w:r>
+        <w:r>
+          <w:delText xml:space="preserve"> </w:delText>
+        </w:r>
+      </w:del>
       <w:r>
         <w:fldChar w:fldCharType="end"/>
       </w:r>
@@ -18989,80 +19586,139 @@
         <w:keepNext/>
         <w:jc w:val="center"/>
       </w:pPr>
-      <w:r>
-        <w:rPr>
-          <w:noProof/>
-        </w:rPr>
-        <w:drawing>
-          <wp:inline distT="0" distB="0" distL="0" distR="0" wp14:anchorId="20B48970" wp14:editId="1523E529">
-            <wp:extent cx="2757488" cy="2067311"/>
-            <wp:effectExtent l="19050" t="19050" r="24130" b="28575"/>
-            <wp:docPr id="13" name="Picture 13" descr="Shape&#10;&#10;Description automatically generated"/>
-            <wp:cNvGraphicFramePr>
-              <a:graphicFrameLocks xmlns:a="http://schemas.openxmlformats.org/drawingml/2006/main" noChangeAspect="1"/>
-            </wp:cNvGraphicFramePr>
-            <a:graphic xmlns:a="http://schemas.openxmlformats.org/drawingml/2006/main">
-              <a:graphicData uri="http://schemas.openxmlformats.org/drawingml/2006/picture">
-                <pic:pic xmlns:pic="http://schemas.openxmlformats.org/drawingml/2006/picture">
-                  <pic:nvPicPr>
-                    <pic:cNvPr id="13" name="Picture 13" descr="Shape&#10;&#10;Description automatically generated"/>
-                    <pic:cNvPicPr/>
-                  </pic:nvPicPr>
-                  <pic:blipFill rotWithShape="1">
-                    <a:blip r:embed="rId14">
+      <w:del w:id="105" w:author="Lichen Wu" w:date="2022-06-04T20:33:00Z">
+        <w:r>
+          <w:rPr>
+            <w:noProof/>
+          </w:rPr>
+          <w:drawing>
+            <wp:inline distT="0" distB="0" distL="0" distR="0" wp14:anchorId="20B48970" wp14:editId="0CACD915">
+              <wp:extent cx="1458528" cy="1093470"/>
+              <wp:effectExtent l="19050" t="19050" r="27940" b="11430"/>
+              <wp:docPr id="13" name="Picture 13" descr="Shape&#10;&#10;Description automatically generated"/>
+              <wp:cNvGraphicFramePr>
+                <a:graphicFrameLocks xmlns:a="http://schemas.openxmlformats.org/drawingml/2006/main" noChangeAspect="1"/>
+              </wp:cNvGraphicFramePr>
+              <a:graphic xmlns:a="http://schemas.openxmlformats.org/drawingml/2006/main">
+                <a:graphicData uri="http://schemas.openxmlformats.org/drawingml/2006/picture">
+                  <pic:pic xmlns:pic="http://schemas.openxmlformats.org/drawingml/2006/picture">
+                    <pic:nvPicPr>
+                      <pic:cNvPr id="13" name="Picture 13" descr="Shape&#10;&#10;Description automatically generated"/>
+                      <pic:cNvPicPr/>
+                    </pic:nvPicPr>
+                    <pic:blipFill rotWithShape="1">
+                      <a:blip r:embed="rId14">
+                        <a:extLst>
+                          <a:ext uri="{28A0092B-C50C-407E-A947-70E740481C1C}">
+                            <a14:useLocalDpi xmlns:a14="http://schemas.microsoft.com/office/drawing/2010/main" val="0"/>
+                          </a:ext>
+                        </a:extLst>
+                      </a:blip>
+                      <a:srcRect l="3700" t="9563" r="5829"/>
+                      <a:stretch/>
+                    </pic:blipFill>
+                    <pic:spPr bwMode="auto">
+                      <a:xfrm>
+                        <a:off x="0" y="0"/>
+                        <a:ext cx="1513123" cy="1134401"/>
+                      </a:xfrm>
+                      <a:prstGeom prst="rect">
+                        <a:avLst/>
+                      </a:prstGeom>
+                      <a:ln w="9525" cap="flat" cmpd="sng" algn="ctr">
+                        <a:solidFill>
+                          <a:sysClr val="windowText" lastClr="000000"/>
+                        </a:solidFill>
+                        <a:prstDash val="solid"/>
+                        <a:round/>
+                        <a:headEnd type="none" w="med" len="med"/>
+                        <a:tailEnd type="none" w="med" len="med"/>
+                        <a:extLst>
+                          <a:ext uri="{C807C97D-BFC1-408E-A445-0C87EB9F89A2}">
+                            <ask:lineSketchStyleProps xmlns:ask="http://schemas.microsoft.com/office/drawing/2018/sketchyshapes" sd="0">
+                              <a:custGeom>
+                                <a:avLst/>
+                                <a:gdLst/>
+                                <a:ahLst/>
+                                <a:cxnLst/>
+                                <a:rect l="0" t="0" r="0" b="0"/>
+                                <a:pathLst/>
+                              </a:custGeom>
+                              <ask:type/>
+                            </ask:lineSketchStyleProps>
+                          </a:ext>
+                        </a:extLst>
+                      </a:ln>
                       <a:extLst>
-                        <a:ext uri="{28A0092B-C50C-407E-A947-70E740481C1C}">
-                          <a14:useLocalDpi xmlns:a14="http://schemas.microsoft.com/office/drawing/2010/main" val="0"/>
+                        <a:ext uri="{53640926-AAD7-44D8-BBD7-CCE9431645EC}">
+                          <a14:shadowObscured xmlns:a14="http://schemas.microsoft.com/office/drawing/2010/main"/>
                         </a:ext>
                       </a:extLst>
-                    </a:blip>
-                    <a:srcRect l="3700" t="9563" r="5829"/>
-                    <a:stretch/>
-                  </pic:blipFill>
-                  <pic:spPr bwMode="auto">
-                    <a:xfrm>
-                      <a:off x="0" y="0"/>
-                      <a:ext cx="2779662" cy="2083935"/>
-                    </a:xfrm>
-                    <a:prstGeom prst="rect">
-                      <a:avLst/>
-                    </a:prstGeom>
-                    <a:ln w="9525" cap="flat" cmpd="sng" algn="ctr">
-                      <a:solidFill>
-                        <a:sysClr val="windowText" lastClr="000000"/>
-                      </a:solidFill>
-                      <a:prstDash val="solid"/>
-                      <a:round/>
-                      <a:headEnd type="none" w="med" len="med"/>
-                      <a:tailEnd type="none" w="med" len="med"/>
+                    </pic:spPr>
+                  </pic:pic>
+                </a:graphicData>
+              </a:graphic>
+            </wp:inline>
+          </w:drawing>
+        </w:r>
+      </w:del>
+      <w:ins w:id="106" w:author="Lichen Wu" w:date="2022-06-04T20:39:00Z">
+        <w:r>
+          <w:rPr>
+            <w:noProof/>
+          </w:rPr>
+          <w:drawing>
+            <wp:inline distT="0" distB="0" distL="0" distR="0" wp14:anchorId="0FCC1C1A" wp14:editId="6DBBE604">
+              <wp:extent cx="4114800" cy="1425936"/>
+              <wp:effectExtent l="19050" t="19050" r="19050" b="22225"/>
+              <wp:docPr id="5" name="Picture 5" descr="Chart&#10;&#10;Description automatically generated with medium confidence"/>
+              <wp:cNvGraphicFramePr>
+                <a:graphicFrameLocks xmlns:a="http://schemas.openxmlformats.org/drawingml/2006/main" noChangeAspect="1"/>
+              </wp:cNvGraphicFramePr>
+              <a:graphic xmlns:a="http://schemas.openxmlformats.org/drawingml/2006/main">
+                <a:graphicData uri="http://schemas.openxmlformats.org/drawingml/2006/picture">
+                  <pic:pic xmlns:pic="http://schemas.openxmlformats.org/drawingml/2006/picture">
+                    <pic:nvPicPr>
+                      <pic:cNvPr id="5" name="Picture 5" descr="Chart&#10;&#10;Description automatically generated with medium confidence"/>
+                      <pic:cNvPicPr/>
+                    </pic:nvPicPr>
+                    <pic:blipFill rotWithShape="1">
+                      <a:blip r:embed="rId15">
+                        <a:extLst>
+                          <a:ext uri="{28A0092B-C50C-407E-A947-70E740481C1C}">
+                            <a14:useLocalDpi xmlns:a14="http://schemas.microsoft.com/office/drawing/2010/main" val="0"/>
+                          </a:ext>
+                        </a:extLst>
+                      </a:blip>
+                      <a:srcRect l="7564" t="7779" r="9102"/>
+                      <a:stretch/>
+                    </pic:blipFill>
+                    <pic:spPr bwMode="auto">
+                      <a:xfrm>
+                        <a:off x="0" y="0"/>
+                        <a:ext cx="4143748" cy="1435968"/>
+                      </a:xfrm>
+                      <a:prstGeom prst="rect">
+                        <a:avLst/>
+                      </a:prstGeom>
+                      <a:ln>
+                        <a:solidFill>
+                          <a:schemeClr val="tx1"/>
+                        </a:solidFill>
+                      </a:ln>
                       <a:extLst>
-                        <a:ext uri="{C807C97D-BFC1-408E-A445-0C87EB9F89A2}">
-                          <ask:lineSketchStyleProps xmlns:ask="http://schemas.microsoft.com/office/drawing/2018/sketchyshapes" sd="0">
-                            <a:custGeom>
-                              <a:avLst/>
-                              <a:gdLst/>
-                              <a:ahLst/>
-                              <a:cxnLst/>
-                              <a:rect l="0" t="0" r="0" b="0"/>
-                              <a:pathLst/>
-                            </a:custGeom>
-                            <ask:type/>
-                          </ask:lineSketchStyleProps>
+                        <a:ext uri="{53640926-AAD7-44D8-BBD7-CCE9431645EC}">
+                          <a14:shadowObscured xmlns:a14="http://schemas.microsoft.com/office/drawing/2010/main"/>
                         </a:ext>
                       </a:extLst>
-                    </a:ln>
-                    <a:extLst>
-                      <a:ext uri="{53640926-AAD7-44D8-BBD7-CCE9431645EC}">
-                        <a14:shadowObscured xmlns:a14="http://schemas.microsoft.com/office/drawing/2010/main"/>
-                      </a:ext>
-                    </a:extLst>
-                  </pic:spPr>
-                </pic:pic>
-              </a:graphicData>
-            </a:graphic>
-          </wp:inline>
-        </w:drawing>
-      </w:r>
+                    </pic:spPr>
+                  </pic:pic>
+                </a:graphicData>
+              </a:graphic>
+            </wp:inline>
+          </w:drawing>
+        </w:r>
+      </w:ins>
     </w:p>
     <w:p>
       <w:pPr>
@@ -19075,7 +19731,7 @@
         </w:rPr>
         <w:t xml:space="preserve">Figure </w:t>
       </w:r>
-      <w:bookmarkStart w:id="28" w:name="warming"/>
+      <w:bookmarkStart w:id="107" w:name="warming"/>
       <w:r>
         <w:rPr>
           <w:b/>
@@ -19112,7 +19768,7 @@
         </w:rPr>
         <w:fldChar w:fldCharType="end"/>
       </w:r>
-      <w:bookmarkEnd w:id="28"/>
+      <w:bookmarkEnd w:id="107"/>
       <w:r>
         <w:t xml:space="preserve"> Determination of warming up step for RC model</w:t>
       </w:r>
@@ -19149,7 +19805,7 @@
         </w:rPr>
         <w:t xml:space="preserve">Table </w:t>
       </w:r>
-      <w:bookmarkStart w:id="29" w:name="sec3_hybrid_input"/>
+      <w:bookmarkStart w:id="108" w:name="sec3_hybrid_input"/>
       <w:r>
         <w:rPr>
           <w:b/>
@@ -19190,7 +19846,7 @@
       <w:r>
         <w:t xml:space="preserve"> </w:t>
       </w:r>
-      <w:bookmarkEnd w:id="29"/>
+      <w:bookmarkEnd w:id="108"/>
       <w:r>
         <w:t>Hourly prediction p</w:t>
       </w:r>
@@ -20495,14 +21151,74 @@
         <w:rPr>
           <w:lang w:eastAsia="zh-CN"/>
         </w:rPr>
-        <w:t>, and a MAPE of 19.31 percent (</w:t>
-      </w:r>
-      <w:r>
-        <w:rPr>
-          <w:lang w:eastAsia="zh-CN"/>
-        </w:rPr>
-        <w:t>89.22</w:t>
-      </w:r>
+        <w:t xml:space="preserve">, and a </w:t>
+      </w:r>
+      <w:proofErr w:type="spellStart"/>
+      <w:r>
+        <w:rPr>
+          <w:lang w:eastAsia="zh-CN"/>
+        </w:rPr>
+        <w:t>M</w:t>
+      </w:r>
+      <w:ins w:id="109" w:author="Lichen Wu" w:date="2022-06-04T19:49:00Z">
+        <w:r>
+          <w:rPr>
+            <w:lang w:eastAsia="zh-CN"/>
+          </w:rPr>
+          <w:t>d</w:t>
+        </w:r>
+      </w:ins>
+      <w:r>
+        <w:rPr>
+          <w:lang w:eastAsia="zh-CN"/>
+        </w:rPr>
+        <w:t>APE</w:t>
+      </w:r>
+      <w:proofErr w:type="spellEnd"/>
+      <w:r>
+        <w:rPr>
+          <w:lang w:eastAsia="zh-CN"/>
+        </w:rPr>
+        <w:t xml:space="preserve"> of </w:t>
+      </w:r>
+      <w:ins w:id="110" w:author="Lichen Wu" w:date="2022-06-04T19:49:00Z">
+        <w:r>
+          <w:rPr>
+            <w:lang w:eastAsia="zh-CN"/>
+          </w:rPr>
+          <w:t>6.49</w:t>
+        </w:r>
+      </w:ins>
+      <w:del w:id="111" w:author="Lichen Wu" w:date="2022-06-04T19:49:00Z">
+        <w:r>
+          <w:rPr>
+            <w:lang w:eastAsia="zh-CN"/>
+          </w:rPr>
+          <w:delText>19.31</w:delText>
+        </w:r>
+      </w:del>
+      <w:r>
+        <w:rPr>
+          <w:lang w:eastAsia="zh-CN"/>
+        </w:rPr>
+        <w:t xml:space="preserve"> percent (</w:t>
+      </w:r>
+      <w:ins w:id="112" w:author="Lichen Wu" w:date="2022-06-04T19:51:00Z">
+        <w:r>
+          <w:rPr>
+            <w:lang w:eastAsia="zh-CN"/>
+          </w:rPr>
+          <w:t>3.89</w:t>
+        </w:r>
+      </w:ins>
+      <w:del w:id="113" w:author="Lichen Wu" w:date="2022-06-04T19:51:00Z">
+        <w:r>
+          <w:rPr>
+            <w:lang w:eastAsia="zh-CN"/>
+          </w:rPr>
+          <w:delText>89.22</w:delText>
+        </w:r>
+      </w:del>
       <w:r>
         <w:rPr>
           <w:lang w:eastAsia="zh-CN"/>
@@ -20533,12 +21249,22 @@
         </w:rPr>
         <w:t xml:space="preserve">and </w:t>
       </w:r>
-      <w:r>
-        <w:rPr>
-          <w:lang w:eastAsia="zh-CN"/>
-        </w:rPr>
-        <w:t>8.43</w:t>
-      </w:r>
+      <w:ins w:id="114" w:author="Lichen Wu" w:date="2022-06-04T19:52:00Z">
+        <w:r>
+          <w:rPr>
+            <w:lang w:eastAsia="zh-CN"/>
+          </w:rPr>
+          <w:t>6.36</w:t>
+        </w:r>
+      </w:ins>
+      <w:del w:id="115" w:author="Lichen Wu" w:date="2022-06-04T19:52:00Z">
+        <w:r>
+          <w:rPr>
+            <w:lang w:eastAsia="zh-CN"/>
+          </w:rPr>
+          <w:delText>8.43</w:delText>
+        </w:r>
+      </w:del>
       <w:r>
         <w:rPr>
           <w:lang w:eastAsia="zh-CN"/>
@@ -20587,7 +21313,7 @@
       <w:pPr>
         <w:pStyle w:val="Caption"/>
       </w:pPr>
-      <w:bookmarkStart w:id="30" w:name="_Hlk101185823"/>
+      <w:bookmarkStart w:id="116" w:name="_Hlk101185823"/>
       <w:r>
         <w:rPr>
           <w:b/>
@@ -20595,8 +21321,8 @@
         </w:rPr>
         <w:t xml:space="preserve">Table </w:t>
       </w:r>
-      <w:bookmarkStart w:id="31" w:name="hybrid_tb1"/>
-      <w:bookmarkStart w:id="32" w:name="all_performance_tb"/>
+      <w:bookmarkStart w:id="117" w:name="hybrid_tb1"/>
+      <w:bookmarkStart w:id="118" w:name="all_performance_tb"/>
       <w:r>
         <w:rPr>
           <w:b/>
@@ -20604,8 +21330,8 @@
         </w:rPr>
         <w:t>5</w:t>
       </w:r>
-      <w:bookmarkEnd w:id="31"/>
-      <w:bookmarkEnd w:id="32"/>
+      <w:bookmarkEnd w:id="117"/>
+      <w:bookmarkEnd w:id="118"/>
       <w:r>
         <w:t xml:space="preserve"> </w:t>
       </w:r>
@@ -20777,13 +21503,41 @@
                 <w:lang w:eastAsia="zh-CN"/>
               </w:rPr>
             </w:pPr>
+            <w:proofErr w:type="spellStart"/>
             <w:r>
               <w:rPr>
                 <w:b/>
                 <w:bCs/>
                 <w:lang w:eastAsia="zh-CN"/>
               </w:rPr>
-              <w:t>MAPE (%)</w:t>
+              <w:t>M</w:t>
+            </w:r>
+            <w:ins w:id="119" w:author="Lichen Wu" w:date="2022-06-04T19:50:00Z">
+              <w:r>
+                <w:rPr>
+                  <w:b/>
+                  <w:bCs/>
+                  <w:lang w:eastAsia="zh-CN"/>
+                </w:rPr>
+                <w:t>d</w:t>
+              </w:r>
+            </w:ins>
+            <w:r>
+              <w:rPr>
+                <w:b/>
+                <w:bCs/>
+                <w:lang w:eastAsia="zh-CN"/>
+              </w:rPr>
+              <w:t>APE</w:t>
+            </w:r>
+            <w:proofErr w:type="spellEnd"/>
+            <w:r>
+              <w:rPr>
+                <w:b/>
+                <w:bCs/>
+                <w:lang w:eastAsia="zh-CN"/>
+              </w:rPr>
+              <w:t xml:space="preserve"> (%)</w:t>
             </w:r>
           </w:p>
         </w:tc>
@@ -20904,12 +21658,22 @@
                 <w:lang w:eastAsia="zh-CN"/>
               </w:rPr>
             </w:pPr>
-            <w:r>
-              <w:rPr>
-                <w:lang w:eastAsia="zh-CN"/>
-              </w:rPr>
-              <w:t>108.53</w:t>
-            </w:r>
+            <w:ins w:id="120" w:author="Lichen Wu" w:date="2022-06-04T19:51:00Z">
+              <w:r>
+                <w:rPr>
+                  <w:lang w:eastAsia="zh-CN"/>
+                </w:rPr>
+                <w:t>10.38</w:t>
+              </w:r>
+            </w:ins>
+            <w:del w:id="121" w:author="Lichen Wu" w:date="2022-06-04T19:50:00Z">
+              <w:r>
+                <w:rPr>
+                  <w:lang w:eastAsia="zh-CN"/>
+                </w:rPr>
+                <w:delText>108.53</w:delText>
+              </w:r>
+            </w:del>
           </w:p>
         </w:tc>
       </w:tr>
@@ -21008,12 +21772,30 @@
                 <w:lang w:eastAsia="zh-CN"/>
               </w:rPr>
             </w:pPr>
-            <w:r>
-              <w:rPr>
-                <w:lang w:eastAsia="zh-CN"/>
-              </w:rPr>
-              <w:t>27.74</w:t>
-            </w:r>
+            <w:ins w:id="122" w:author="Lichen Wu" w:date="2022-06-04T19:51:00Z">
+              <w:r>
+                <w:rPr>
+                  <w:lang w:eastAsia="zh-CN"/>
+                </w:rPr>
+                <w:t>12.85</w:t>
+              </w:r>
+            </w:ins>
+            <w:del w:id="123" w:author="Lichen Wu" w:date="2022-06-04T19:51:00Z">
+              <w:r>
+                <w:rPr>
+                  <w:lang w:eastAsia="zh-CN"/>
+                </w:rPr>
+                <w:delText>2</w:delText>
+              </w:r>
+            </w:del>
+            <w:del w:id="124" w:author="Lichen Wu" w:date="2022-06-04T19:50:00Z">
+              <w:r>
+                <w:rPr>
+                  <w:lang w:eastAsia="zh-CN"/>
+                </w:rPr>
+                <w:delText>7.74</w:delText>
+              </w:r>
+            </w:del>
           </w:p>
         </w:tc>
       </w:tr>
@@ -21142,14 +21924,26 @@
                 <w:lang w:eastAsia="zh-CN"/>
               </w:rPr>
             </w:pPr>
-            <w:r>
-              <w:rPr>
-                <w:b/>
-                <w:bCs/>
-                <w:lang w:eastAsia="zh-CN"/>
-              </w:rPr>
-              <w:t>19.31</w:t>
-            </w:r>
+            <w:ins w:id="125" w:author="Lichen Wu" w:date="2022-06-04T19:51:00Z">
+              <w:r>
+                <w:rPr>
+                  <w:b/>
+                  <w:bCs/>
+                  <w:lang w:eastAsia="zh-CN"/>
+                </w:rPr>
+                <w:t>6.49</w:t>
+              </w:r>
+            </w:ins>
+            <w:del w:id="126" w:author="Lichen Wu" w:date="2022-06-04T19:50:00Z">
+              <w:r>
+                <w:rPr>
+                  <w:b/>
+                  <w:bCs/>
+                  <w:lang w:eastAsia="zh-CN"/>
+                </w:rPr>
+                <w:delText>19.31</w:delText>
+              </w:r>
+            </w:del>
           </w:p>
         </w:tc>
       </w:tr>
@@ -21159,7 +21953,7 @@
         <w:keepNext/>
       </w:pPr>
     </w:p>
-    <w:bookmarkEnd w:id="30"/>
+    <w:bookmarkEnd w:id="116"/>
     <w:p>
       <w:pPr>
         <w:pStyle w:val="Heading1"/>
@@ -21195,6 +21989,7 @@
           <w:rFonts w:eastAsiaTheme="minorEastAsia"/>
           <w:lang w:eastAsia="zh-CN"/>
         </w:rPr>
+        <w:lastRenderedPageBreak/>
         <w:t xml:space="preserve">In this paper, a novel </w:t>
       </w:r>
       <w:r>
@@ -21665,18 +22460,112 @@
         <w:t>MENT</w:t>
       </w:r>
     </w:p>
-    <w:p/>
     <w:p>
       <w:pPr>
         <w:rPr>
-          <w:bdr w:val="none" w:sz="0" w:space="0" w:color="auto" w:frame="1"/>
+          <w:rFonts w:eastAsiaTheme="minorEastAsia"/>
+          <w:lang w:eastAsia="zh-CN"/>
+          <w:rPrChange w:id="127" w:author="Lichen Wu" w:date="2022-06-04T20:03:00Z">
+            <w:rPr/>
+          </w:rPrChange>
         </w:rPr>
       </w:pPr>
-      <w:r>
-        <w:rPr>
-          <w:bdr w:val="none" w:sz="0" w:space="0" w:color="auto" w:frame="1"/>
-        </w:rPr>
-        <w:t>This study was supported by the National Science Foundation Environmental Sustainability program under Grant No. 1929209. Any opinions, findings, and conclusions, or recommendations expressed in this material are those of the authors and do not necessarily reflect the views of the National Science Foundation.</w:t>
+    </w:p>
+    <w:p>
+      <w:pPr>
+        <w:rPr>
+          <w:rFonts w:eastAsiaTheme="minorEastAsia"/>
+          <w:lang w:eastAsia="zh-CN"/>
+          <w:rPrChange w:id="128" w:author="Lichen Wu" w:date="2022-06-04T20:03:00Z">
+            <w:rPr>
+              <w:bdr w:val="none" w:sz="0" w:space="0" w:color="auto" w:frame="1"/>
+            </w:rPr>
+          </w:rPrChange>
+        </w:rPr>
+      </w:pPr>
+      <w:ins w:id="129" w:author="Lichen Wu" w:date="2022-06-04T20:03:00Z">
+        <w:r>
+          <w:rPr>
+            <w:rFonts w:eastAsiaTheme="minorEastAsia"/>
+            <w:lang w:eastAsia="zh-CN"/>
+            <w:rPrChange w:id="130" w:author="Lichen Wu" w:date="2022-06-04T20:03:00Z">
+              <w:rPr>
+                <w:color w:val="201F1E"/>
+                <w:shd w:val="clear" w:color="auto" w:fill="FFFFFF"/>
+              </w:rPr>
+            </w:rPrChange>
+          </w:rPr>
+          <w:t>This study was supported by the National Science Foundation </w:t>
+        </w:r>
+        <w:proofErr w:type="spellStart"/>
+        <w:r>
+          <w:rPr>
+            <w:rFonts w:eastAsiaTheme="minorEastAsia"/>
+            <w:lang w:eastAsia="zh-CN"/>
+            <w:rPrChange w:id="131" w:author="Lichen Wu" w:date="2022-06-04T20:03:00Z">
+              <w:rPr>
+                <w:color w:val="201F1E"/>
+                <w:bdr w:val="none" w:sz="0" w:space="0" w:color="auto" w:frame="1"/>
+                <w:shd w:val="clear" w:color="auto" w:fill="FFFF00"/>
+              </w:rPr>
+            </w:rPrChange>
+          </w:rPr>
+          <w:t>EPSCoR</w:t>
+        </w:r>
+        <w:proofErr w:type="spellEnd"/>
+        <w:r>
+          <w:rPr>
+            <w:rFonts w:eastAsiaTheme="minorEastAsia"/>
+            <w:lang w:eastAsia="zh-CN"/>
+            <w:rPrChange w:id="132" w:author="Lichen Wu" w:date="2022-06-04T20:03:00Z">
+              <w:rPr>
+                <w:color w:val="201F1E"/>
+                <w:bdr w:val="none" w:sz="0" w:space="0" w:color="auto" w:frame="1"/>
+                <w:shd w:val="clear" w:color="auto" w:fill="FFFF00"/>
+              </w:rPr>
+            </w:rPrChange>
+          </w:rPr>
+          <w:t xml:space="preserve"> Research Infrastructure</w:t>
+        </w:r>
+        <w:r>
+          <w:rPr>
+            <w:rFonts w:eastAsiaTheme="minorEastAsia"/>
+            <w:lang w:eastAsia="zh-CN"/>
+            <w:rPrChange w:id="133" w:author="Lichen Wu" w:date="2022-06-04T20:03:00Z">
+              <w:rPr>
+                <w:color w:val="201F1E"/>
+                <w:shd w:val="clear" w:color="auto" w:fill="FFFFFF"/>
+              </w:rPr>
+            </w:rPrChange>
+          </w:rPr>
+          <w:t> program under Grant No. 1929209. Any opinions, findings, and conclusions, or recommendations expressed in this material are those of the authors and do not necessarily reflect the views of the National Science Foundation</w:t>
+        </w:r>
+      </w:ins>
+      <w:del w:id="134" w:author="Lichen Wu" w:date="2022-06-04T20:03:00Z">
+        <w:r>
+          <w:rPr>
+            <w:rFonts w:eastAsiaTheme="minorEastAsia"/>
+            <w:lang w:eastAsia="zh-CN"/>
+            <w:rPrChange w:id="135" w:author="Lichen Wu" w:date="2022-06-04T20:03:00Z">
+              <w:rPr>
+                <w:bdr w:val="none" w:sz="0" w:space="0" w:color="auto" w:frame="1"/>
+              </w:rPr>
+            </w:rPrChange>
+          </w:rPr>
+          <w:delText>This study was supported by the National Science Foundation Environmental Sustainability program under Grant No. 1929209. Any opinions, findings, and conclusions, or recommendations expressed in this material are those of the authors and do not necessarily reflect the views of the National Science Foundation</w:delText>
+        </w:r>
+      </w:del>
+      <w:r>
+        <w:rPr>
+          <w:rFonts w:eastAsiaTheme="minorEastAsia"/>
+          <w:lang w:eastAsia="zh-CN"/>
+          <w:rPrChange w:id="136" w:author="Lichen Wu" w:date="2022-06-04T20:03:00Z">
+            <w:rPr>
+              <w:bdr w:val="none" w:sz="0" w:space="0" w:color="auto" w:frame="1"/>
+            </w:rPr>
+          </w:rPrChange>
+        </w:rPr>
+        <w:t>.</w:t>
       </w:r>
     </w:p>
     <w:p/>
@@ -21706,7 +22595,7 @@
         <w:rPr>
           <w:bdr w:val="none" w:sz="0" w:space="0" w:color="auto" w:frame="1"/>
         </w:rPr>
-        <w:instrText xml:space="preserve"> ADDIN ZOTERO_BIBL {"uncited":[],"omitted":[["http://zotero.org/users/3944343/items/3335GVS2"]],"custom":[[["http://zotero.org/users/3944343/items/SQ6KHENF"],"Ambient Weather Network. 2022. {\\i{}Ambient Weather Network}. https://ambientweather.net/ (April 11, 2022)."],[["http://zotero.org/users/3944343/items/M9YJSAIY"],"Joe, Jaewan, and Panagiota Karava. 2019. \\uc0\\u8220{}A Model Predictive Control Strategy to Optimize the Performance of Radiant Floor Heating and Cooling Systems in Office Buildings.\\uc0\\u8221{} {\\i{}Applied Energy} 245: 65\\uc0\\u8211{}77."]]} CSL_BIBLIOGRAPHY </w:instrText>
+        <w:instrText xml:space="preserve"> ADDIN ZOTERO_BIBL {"uncited":[],"omitted":[],"custom":[[["http://zotero.org/users/3944343/items/SQ6KHENF"],"Ambient Weather Network. 2022. {\\i{}Ambient Weather Network}. https://ambientweather.net/ (April 11, 2022)."],[["http://zotero.org/users/3944343/items/3335GVS2"],"Joe, Jaewan, and Panagiota Karava. 2019. \\uc0\\u8220{}A Model Predictive Control Strategy to Optimize the Performance of Radiant Floor Heating and Cooling Systems in Office Buildings.\\uc0\\u8221{} {\\i{}Applied Energy} 245: 65\\uc0\\u8211{}77."]]} CSL_BIBLIOGRAPHY </w:instrText>
       </w:r>
       <w:r>
         <w:rPr>
@@ -21998,7 +22887,6 @@
         <w:rPr>
           <w:szCs w:val="24"/>
         </w:rPr>
-        <w:lastRenderedPageBreak/>
         <w:t xml:space="preserve">Goyal, Siddharth, Chenda Liao, and Prabir Barooah. 2011. “Identification of Multi-Zone Building Thermal Interaction Model from Data.” In </w:t>
       </w:r>
       <w:r>
@@ -22027,6 +22915,7 @@
         <w:rPr>
           <w:szCs w:val="24"/>
         </w:rPr>
+        <w:lastRenderedPageBreak/>
         <w:t xml:space="preserve">Guenther, Janine, and Oliver Sawodny. 2019. “Feature Selection and Gaussian Process Regression for Personalized Thermal Comfort Prediction.” </w:t>
       </w:r>
       <w:r>
@@ -22139,7 +23028,7 @@
         <w:rPr>
           <w:szCs w:val="24"/>
         </w:rPr>
-        <w:t xml:space="preserve">Karami, Majid, and Liping Wang. 2018. “Fault Detection and Diagnosis for Nonlinear Systems: A New Adaptive Gaussian Mixture Modeling Approach.” </w:t>
+        <w:t xml:space="preserve">Joe, Jaewan, and Panagiota Karava. 2019. “A Model Predictive Control Strategy to Optimize the Performance of Radiant Floor Heating and Cooling Systems in Office Buildings.” </w:t>
       </w:r>
       <w:r>
         <w:rPr>
@@ -22147,13 +23036,13 @@
           <w:iCs/>
           <w:szCs w:val="24"/>
         </w:rPr>
-        <w:t>Energy and Buildings</w:t>
+        <w:t>Applied Energy</w:t>
       </w:r>
       <w:r>
         <w:rPr>
           <w:szCs w:val="24"/>
         </w:rPr>
-        <w:t xml:space="preserve"> 166: 477–88.</w:t>
+        <w:t xml:space="preserve"> 245: 65–77.</w:t>
       </w:r>
     </w:p>
     <w:p>
@@ -22167,7 +23056,7 @@
         <w:rPr>
           <w:szCs w:val="24"/>
         </w:rPr>
-        <w:t xml:space="preserve">Koschenz, Markus, and Viktor Dorer. 1999. “Interaction of an Air System with Concrete Core Conditioning.” </w:t>
+        <w:t xml:space="preserve">Karami, Majid, and Liping Wang. 2018. “Fault Detection and Diagnosis for Nonlinear Systems: A New Adaptive Gaussian Mixture Modeling Approach.” </w:t>
       </w:r>
       <w:r>
         <w:rPr>
@@ -22181,7 +23070,7 @@
         <w:rPr>
           <w:szCs w:val="24"/>
         </w:rPr>
-        <w:t xml:space="preserve"> 30(2): 139–45.</w:t>
+        <w:t xml:space="preserve"> 166: 477–88.</w:t>
       </w:r>
     </w:p>
     <w:p>
@@ -22195,7 +23084,7 @@
         <w:rPr>
           <w:szCs w:val="24"/>
         </w:rPr>
-        <w:t xml:space="preserve">Li, Deyang, and Zhihuan Song. 2020. “A Novel Incremental Gaussian Mixture Regression and Its Application for Time-Varying Multimodal Process Quality Prediction.” In </w:t>
+        <w:t xml:space="preserve">Koschenz, Markus, and Viktor Dorer. 1999. “Interaction of an Air System with Concrete Core Conditioning.” </w:t>
       </w:r>
       <w:r>
         <w:rPr>
@@ -22203,13 +23092,13 @@
           <w:iCs/>
           <w:szCs w:val="24"/>
         </w:rPr>
-        <w:t>2020 IEEE 9th Data Driven Control and Learning Systems Conference (DDCLS)</w:t>
+        <w:t>Energy and Buildings</w:t>
       </w:r>
       <w:r>
         <w:rPr>
           <w:szCs w:val="24"/>
         </w:rPr>
-        <w:t>, , 645–50.</w:t>
+        <w:t xml:space="preserve"> 30(2): 139–45.</w:t>
       </w:r>
     </w:p>
     <w:p>
@@ -22223,7 +23112,7 @@
         <w:rPr>
           <w:szCs w:val="24"/>
         </w:rPr>
-        <w:t xml:space="preserve">Liu, Kuixing et al. 2011. “Establishment and Validation of Modified Star-Type RC-Network Model for Concrete Core Cooling Slab.” </w:t>
+        <w:t xml:space="preserve">Li, Deyang, and Zhihuan Song. 2020. “A Novel Incremental Gaussian Mixture Regression and Its Application for Time-Varying Multimodal Process Quality Prediction.” In </w:t>
       </w:r>
       <w:r>
         <w:rPr>
@@ -22231,13 +23120,13 @@
           <w:iCs/>
           <w:szCs w:val="24"/>
         </w:rPr>
-        <w:t>Energy and Buildings</w:t>
+        <w:t>2020 IEEE 9th Data Driven Control and Learning Systems Conference (DDCLS)</w:t>
       </w:r>
       <w:r>
         <w:rPr>
           <w:szCs w:val="24"/>
         </w:rPr>
-        <w:t xml:space="preserve"> 43(9): 2378–84.</w:t>
+        <w:t>, , 645–50.</w:t>
       </w:r>
     </w:p>
     <w:p>
@@ -22251,7 +23140,7 @@
         <w:rPr>
           <w:szCs w:val="24"/>
         </w:rPr>
-        <w:t xml:space="preserve">Neumann, Hannah, Sebastian Gamisch, and Stefan Gschwander. 2021. “Comparison of RC-Model and FEM-Model for a PCM-Plate Storage Including Free Convection.” </w:t>
+        <w:t xml:space="preserve">Liu, Kuixing et al. 2011. “Establishment and Validation of Modified Star-Type RC-Network Model for Concrete Core Cooling Slab.” </w:t>
       </w:r>
       <w:r>
         <w:rPr>
@@ -22259,13 +23148,13 @@
           <w:iCs/>
           <w:szCs w:val="24"/>
         </w:rPr>
-        <w:t>Applied Thermal Engineering</w:t>
+        <w:t>Energy and Buildings</w:t>
       </w:r>
       <w:r>
         <w:rPr>
           <w:szCs w:val="24"/>
         </w:rPr>
-        <w:t xml:space="preserve"> 196: 117232.</w:t>
+        <w:t xml:space="preserve"> 43(9): 2378–84.</w:t>
       </w:r>
     </w:p>
     <w:p>
@@ -22279,7 +23168,7 @@
         <w:rPr>
           <w:szCs w:val="24"/>
         </w:rPr>
-        <w:t xml:space="preserve">O’Dwyer, Edward et al. 2016. “Modelling and Disturbance Estimation for Model Predictive Control in Building Heating Systems.” </w:t>
+        <w:t xml:space="preserve">Neumann, Hannah, Sebastian Gamisch, and Stefan Gschwander. 2021. “Comparison of RC-Model and FEM-Model for a PCM-Plate Storage Including Free Convection.” </w:t>
       </w:r>
       <w:r>
         <w:rPr>
@@ -22287,13 +23176,13 @@
           <w:iCs/>
           <w:szCs w:val="24"/>
         </w:rPr>
-        <w:t>Energy and Buildings</w:t>
+        <w:t>Applied Thermal Engineering</w:t>
       </w:r>
       <w:r>
         <w:rPr>
           <w:szCs w:val="24"/>
         </w:rPr>
-        <w:t xml:space="preserve"> 130: 532–45.</w:t>
+        <w:t xml:space="preserve"> 196: 117232.</w:t>
       </w:r>
     </w:p>
     <w:p>
@@ -22307,7 +23196,7 @@
         <w:rPr>
           <w:szCs w:val="24"/>
         </w:rPr>
-        <w:t xml:space="preserve">Rhee, Kyu-Nam, and Kwang Woo Kim. 2015. “A 50 Year Review of Basic and Applied Research in Radiant Heating and Cooling Systems for the Built Environment.” </w:t>
+        <w:t xml:space="preserve">O’Dwyer, Edward et al. 2016. “Modelling and Disturbance Estimation for Model Predictive Control in Building Heating Systems.” </w:t>
       </w:r>
       <w:r>
         <w:rPr>
@@ -22315,13 +23204,13 @@
           <w:iCs/>
           <w:szCs w:val="24"/>
         </w:rPr>
-        <w:t>Building and Environment</w:t>
+        <w:t>Energy and Buildings</w:t>
       </w:r>
       <w:r>
         <w:rPr>
           <w:szCs w:val="24"/>
         </w:rPr>
-        <w:t xml:space="preserve"> 91: 166–90.</w:t>
+        <w:t xml:space="preserve"> 130: 532–45.</w:t>
       </w:r>
     </w:p>
     <w:p>
@@ -22335,7 +23224,7 @@
         <w:rPr>
           <w:szCs w:val="24"/>
         </w:rPr>
-        <w:t xml:space="preserve">Rodríguez Jara, Enrique Á. et al. 2016. “A New Analytical Approach for Simplified Thermal Modelling of Buildings: Self-Adjusting RC-Network Model.” </w:t>
+        <w:t xml:space="preserve">Rhee, Kyu-Nam, and Kwang Woo Kim. 2015. “A 50 Year Review of Basic and Applied Research in Radiant Heating and Cooling Systems for the Built Environment.” </w:t>
       </w:r>
       <w:r>
         <w:rPr>
@@ -22343,13 +23232,13 @@
           <w:iCs/>
           <w:szCs w:val="24"/>
         </w:rPr>
-        <w:t>Energy and Buildings</w:t>
+        <w:t>Building and Environment</w:t>
       </w:r>
       <w:r>
         <w:rPr>
           <w:szCs w:val="24"/>
         </w:rPr>
-        <w:t xml:space="preserve"> 130: 85–97.</w:t>
+        <w:t xml:space="preserve"> 91: 166–90.</w:t>
       </w:r>
     </w:p>
     <w:p>
@@ -22363,7 +23252,7 @@
         <w:rPr>
           <w:szCs w:val="24"/>
         </w:rPr>
-        <w:t xml:space="preserve">Sourbron, M. et al. 2009. “Efficiently Produced Heat and Cold Is Squandered by Inappropriate Control Strategies: A Case Study.” </w:t>
+        <w:t xml:space="preserve">Rodríguez Jara, Enrique Á. et al. 2016. “A New Analytical Approach for Simplified Thermal Modelling of Buildings: Self-Adjusting RC-Network Model.” </w:t>
       </w:r>
       <w:r>
         <w:rPr>
@@ -22377,7 +23266,7 @@
         <w:rPr>
           <w:szCs w:val="24"/>
         </w:rPr>
-        <w:t xml:space="preserve"> 41(10): 1091–98.</w:t>
+        <w:t xml:space="preserve"> 130: 85–97.</w:t>
       </w:r>
     </w:p>
     <w:p>
@@ -22391,7 +23280,7 @@
         <w:rPr>
           <w:szCs w:val="24"/>
         </w:rPr>
-        <w:t>Sung, Hsi Guang. 2004. “Gaussian Mixture Regression and Classification.” Ph.D. Rice University. https://www.proquest.com/docview/305155652/abstract/8C63788CCF824897PQ/1 (April 12, 2022).</w:t>
+        <w:t>Shcherbakov, Maxim Vladimirovich et al. 2013. “A Survey of Forecast Error Measures.”</w:t>
       </w:r>
     </w:p>
     <w:p>
@@ -22405,7 +23294,7 @@
         <w:rPr>
           <w:szCs w:val="24"/>
         </w:rPr>
-        <w:t xml:space="preserve">Wang, Liping, Robert Kubichek, and Xiaohui Zhou. 2018. “Adaptive Learning Based Data-Driven Models for Predicting Hourly Building Energy Use.” </w:t>
+        <w:t xml:space="preserve">Sourbron, M. et al. 2009. “Efficiently Produced Heat and Cold Is Squandered by Inappropriate Control Strategies: A Case Study.” </w:t>
       </w:r>
       <w:r>
         <w:rPr>
@@ -22419,7 +23308,7 @@
         <w:rPr>
           <w:szCs w:val="24"/>
         </w:rPr>
-        <w:t xml:space="preserve"> 159: 454–61.</w:t>
+        <w:t xml:space="preserve"> 41(10): 1091–98.</w:t>
       </w:r>
     </w:p>
     <w:p>
@@ -22433,7 +23322,21 @@
         <w:rPr>
           <w:szCs w:val="24"/>
         </w:rPr>
-        <w:t xml:space="preserve">Zhang, Rui, Khee Poh Lam, Shi-chune Yao, and Yongjie Zhang. 2013. “Coupled EnergyPlus and Computational Fluid Dynamics Simulation for Natural Ventilation.” </w:t>
+        <w:t>Sung, Hsi Guang. 2004. “Gaussian Mixture Regression and Classification.” Ph.D. Rice University. https://www.proquest.com/docview/305155652/abstract/8C63788CCF824897PQ/1 (April 12, 2022).</w:t>
+      </w:r>
+    </w:p>
+    <w:p>
+      <w:pPr>
+        <w:pStyle w:val="Bibliography"/>
+        <w:rPr>
+          <w:szCs w:val="24"/>
+        </w:rPr>
+      </w:pPr>
+      <w:r>
+        <w:rPr>
+          <w:szCs w:val="24"/>
+        </w:rPr>
+        <w:t xml:space="preserve">Wang, Liping, Robert Kubichek, and Xiaohui Zhou. 2018. “Adaptive Learning Based Data-Driven Models for Predicting Hourly Building Energy Use.” </w:t>
       </w:r>
       <w:r>
         <w:rPr>
@@ -22441,17 +23344,45 @@
           <w:iCs/>
           <w:szCs w:val="24"/>
         </w:rPr>
-        <w:t>Building and Environment</w:t>
+        <w:t>Energy and Buildings</w:t>
       </w:r>
       <w:r>
         <w:rPr>
           <w:szCs w:val="24"/>
         </w:rPr>
-        <w:t xml:space="preserve"> 68: 100–113.</w:t>
+        <w:t xml:space="preserve"> 159: 454–61.</w:t>
       </w:r>
     </w:p>
     <w:p>
       <w:pPr>
+        <w:pStyle w:val="Bibliography"/>
+        <w:rPr>
+          <w:szCs w:val="24"/>
+        </w:rPr>
+      </w:pPr>
+      <w:r>
+        <w:rPr>
+          <w:szCs w:val="24"/>
+        </w:rPr>
+        <w:t xml:space="preserve">Zhang, Rui, Khee Poh Lam, Shi-chune Yao, and Yongjie Zhang. 2013. “Coupled EnergyPlus and Computational Fluid Dynamics Simulation for Natural Ventilation.” </w:t>
+      </w:r>
+      <w:r>
+        <w:rPr>
+          <w:i/>
+          <w:iCs/>
+          <w:szCs w:val="24"/>
+        </w:rPr>
+        <w:t>Building and Environment</w:t>
+      </w:r>
+      <w:r>
+        <w:rPr>
+          <w:szCs w:val="24"/>
+        </w:rPr>
+        <w:t xml:space="preserve"> 68: 100–113.</w:t>
+      </w:r>
+    </w:p>
+    <w:p>
+      <w:pPr>
         <w:rPr>
           <w:lang w:eastAsia="zh-CN"/>
         </w:rPr>
@@ -22464,9 +23395,9 @@
       </w:r>
     </w:p>
     <w:sectPr>
-      <w:headerReference w:type="even" r:id="rId15"/>
-      <w:headerReference w:type="default" r:id="rId16"/>
-      <w:footerReference w:type="default" r:id="rId17"/>
+      <w:headerReference w:type="even" r:id="rId16"/>
+      <w:headerReference w:type="default" r:id="rId17"/>
+      <w:footerReference w:type="default" r:id="rId18"/>
       <w:pgSz w:w="12240" w:h="15840" w:code="1"/>
       <w:pgMar w:top="1440" w:right="1440" w:bottom="1440" w:left="1440" w:header="720" w:footer="720" w:gutter="0"/>
       <w:pgNumType w:start="1"/>
@@ -23701,16 +24632,30 @@
     <w:uiPriority w:val="35"/>
     <w:unhideWhenUsed/>
     <w:qFormat/>
-    <w:rsid w:val="00AC6A1D"/>
+    <w:rsid w:val="00ED0776"/>
     <w:pPr>
       <w:spacing w:line="360" w:lineRule="auto"/>
       <w:jc w:val="center"/>
+      <w:pPrChange w:id="0" w:author="Lichen Wu" w:date="2022-06-04T20:40:00Z">
+        <w:pPr>
+          <w:spacing w:line="360" w:lineRule="auto"/>
+          <w:jc w:val="center"/>
+        </w:pPr>
+      </w:pPrChange>
     </w:pPr>
     <w:rPr>
       <w:rFonts w:eastAsiaTheme="minorEastAsia" w:cstheme="minorBidi"/>
       <w:iCs/>
       <w:szCs w:val="18"/>
       <w:lang w:eastAsia="zh-CN"/>
+      <w:rPrChange w:id="0" w:author="Lichen Wu" w:date="2022-06-04T20:40:00Z">
+        <w:rPr>
+          <w:rFonts w:eastAsiaTheme="minorEastAsia" w:cstheme="minorBidi"/>
+          <w:iCs/>
+          <w:szCs w:val="18"/>
+          <w:lang w:val="en-US" w:eastAsia="zh-CN" w:bidi="ar-SA"/>
+        </w:rPr>
+      </w:rPrChange>
     </w:rPr>
   </w:style>
   <w:style w:type="paragraph" w:styleId="Bibliography">

</xml_diff>